<commit_message>
Updated testing table with screenshots
</commit_message>
<xml_diff>
--- a/Project Handover/Master Document.docx
+++ b/Project Handover/Master Document.docx
@@ -10100,7 +10100,6 @@
           <w:lang w:val="en-AU"/>
         </w:rPr>
       </w:pPr>
-      <w:proofErr w:type="spellStart"/>
       <w:r>
         <w:rPr>
           <w:b/>
@@ -10123,16 +10122,7 @@
           <w:bCs/>
           <w:lang w:val="en-AU"/>
         </w:rPr>
-        <w:t>CodeSniffer</w:t>
-      </w:r>
-      <w:proofErr w:type="spellEnd"/>
-      <w:r>
-        <w:rPr>
-          <w:b/>
-          <w:bCs/>
-          <w:lang w:val="en-AU"/>
-        </w:rPr>
-        <w:t>:</w:t>
+        <w:t>CodeSniffer:</w:t>
       </w:r>
       <w:r>
         <w:rPr>
@@ -10244,16 +10234,8 @@
               <w:rPr>
                 <w:lang w:val="en-AU"/>
               </w:rPr>
-              <w:t xml:space="preserve">Intel CPU 4-cores or more with </w:t>
-            </w:r>
-            <w:proofErr w:type="spellStart"/>
-            <w:r>
-              <w:rPr>
-                <w:lang w:val="en-AU"/>
-              </w:rPr>
-              <w:t>hyperthreading</w:t>
-            </w:r>
-            <w:proofErr w:type="spellEnd"/>
+              <w:t>Intel CPU 4-cores or more with hyperthreading</w:t>
+            </w:r>
           </w:p>
         </w:tc>
       </w:tr>
@@ -10370,14 +10352,12 @@
                 <w:lang w:val="en-AU"/>
               </w:rPr>
             </w:pPr>
-            <w:proofErr w:type="spellStart"/>
             <w:r>
               <w:rPr>
                 <w:lang w:val="en-AU"/>
               </w:rPr>
               <w:t>Xampp</w:t>
             </w:r>
-            <w:proofErr w:type="spellEnd"/>
           </w:p>
         </w:tc>
         <w:tc>
@@ -11777,7 +11757,6 @@
           <w:id w:val="-1712180304"/>
           <w:citation/>
         </w:sdtPr>
-        <w:sdtEndPr/>
         <w:sdtContent>
           <w:r>
             <w:rPr>
@@ -11974,14 +11953,12 @@
           <w:lang w:val="en-AU"/>
         </w:rPr>
       </w:pPr>
-      <w:proofErr w:type="spellStart"/>
       <w:r>
         <w:rPr>
           <w:lang w:val="en-AU"/>
         </w:rPr>
         <w:t>index.php</w:t>
       </w:r>
-      <w:proofErr w:type="spellEnd"/>
     </w:p>
     <w:p>
       <w:pPr>
@@ -12119,14 +12096,12 @@
           <w:lang w:val="en-AU"/>
         </w:rPr>
       </w:pPr>
-      <w:proofErr w:type="spellStart"/>
       <w:r>
         <w:rPr>
           <w:lang w:val="en-AU"/>
         </w:rPr>
         <w:t>search.php</w:t>
       </w:r>
-      <w:proofErr w:type="spellEnd"/>
     </w:p>
     <w:p>
       <w:pPr>
@@ -12264,14 +12239,12 @@
           <w:lang w:val="en-AU"/>
         </w:rPr>
       </w:pPr>
-      <w:proofErr w:type="spellStart"/>
       <w:r>
         <w:rPr>
           <w:lang w:val="en-AU"/>
         </w:rPr>
         <w:t>genre_scr.php</w:t>
       </w:r>
-      <w:proofErr w:type="spellEnd"/>
     </w:p>
     <w:p>
       <w:pPr>
@@ -12422,7 +12395,6 @@
           <w:lang w:val="en-AU"/>
         </w:rPr>
       </w:pPr>
-      <w:proofErr w:type="spellStart"/>
       <w:r>
         <w:rPr>
           <w:lang w:val="en-AU"/>
@@ -12430,7 +12402,6 @@
         <w:lastRenderedPageBreak/>
         <w:t>rating_scr.php</w:t>
       </w:r>
-      <w:proofErr w:type="spellEnd"/>
     </w:p>
     <w:p>
       <w:pPr>
@@ -15135,7 +15106,6 @@
               <w14:uncheckedState w14:val="2610" w14:font="MS Gothic"/>
             </w14:checkbox>
           </w:sdtPr>
-          <w:sdtEndPr/>
           <w:sdtContent>
             <w:tc>
               <w:tcPr>
@@ -15192,7 +15162,6 @@
               <w14:uncheckedState w14:val="2610" w14:font="MS Gothic"/>
             </w14:checkbox>
           </w:sdtPr>
-          <w:sdtEndPr/>
           <w:sdtContent>
             <w:tc>
               <w:tcPr>
@@ -15252,7 +15221,6 @@
               <w14:uncheckedState w14:val="2610" w14:font="MS Gothic"/>
             </w14:checkbox>
           </w:sdtPr>
-          <w:sdtEndPr/>
           <w:sdtContent>
             <w:tc>
               <w:tcPr>
@@ -15309,7 +15277,6 @@
               <w14:uncheckedState w14:val="2610" w14:font="MS Gothic"/>
             </w14:checkbox>
           </w:sdtPr>
-          <w:sdtEndPr/>
           <w:sdtContent>
             <w:tc>
               <w:tcPr>
@@ -15369,7 +15336,6 @@
               <w14:uncheckedState w14:val="2610" w14:font="MS Gothic"/>
             </w14:checkbox>
           </w:sdtPr>
-          <w:sdtEndPr/>
           <w:sdtContent>
             <w:tc>
               <w:tcPr>
@@ -15434,7 +15400,6 @@
               <w14:uncheckedState w14:val="2610" w14:font="MS Gothic"/>
             </w14:checkbox>
           </w:sdtPr>
-          <w:sdtEndPr/>
           <w:sdtContent>
             <w:tc>
               <w:tcPr>
@@ -15502,7 +15467,6 @@
               <w14:uncheckedState w14:val="2610" w14:font="MS Gothic"/>
             </w14:checkbox>
           </w:sdtPr>
-          <w:sdtEndPr/>
           <w:sdtContent>
             <w:tc>
               <w:tcPr>
@@ -15567,7 +15531,6 @@
               <w14:uncheckedState w14:val="2610" w14:font="MS Gothic"/>
             </w14:checkbox>
           </w:sdtPr>
-          <w:sdtEndPr/>
           <w:sdtContent>
             <w:tc>
               <w:tcPr>
@@ -15635,7 +15598,6 @@
               <w14:uncheckedState w14:val="2610" w14:font="MS Gothic"/>
             </w14:checkbox>
           </w:sdtPr>
-          <w:sdtEndPr/>
           <w:sdtContent>
             <w:tc>
               <w:tcPr>
@@ -15700,7 +15662,6 @@
               <w14:uncheckedState w14:val="2610" w14:font="MS Gothic"/>
             </w14:checkbox>
           </w:sdtPr>
-          <w:sdtEndPr/>
           <w:sdtContent>
             <w:tc>
               <w:tcPr>
@@ -15768,7 +15729,6 @@
               <w14:uncheckedState w14:val="2610" w14:font="MS Gothic"/>
             </w14:checkbox>
           </w:sdtPr>
-          <w:sdtEndPr/>
           <w:sdtContent>
             <w:tc>
               <w:tcPr>
@@ -15833,7 +15793,6 @@
               <w14:uncheckedState w14:val="2610" w14:font="MS Gothic"/>
             </w14:checkbox>
           </w:sdtPr>
-          <w:sdtEndPr/>
           <w:sdtContent>
             <w:tc>
               <w:tcPr>
@@ -15901,7 +15860,6 @@
               <w14:uncheckedState w14:val="2610" w14:font="MS Gothic"/>
             </w14:checkbox>
           </w:sdtPr>
-          <w:sdtEndPr/>
           <w:sdtContent>
             <w:tc>
               <w:tcPr>
@@ -16038,7 +15996,6 @@
           <w:id w:val="-432827443"/>
           <w:citation/>
         </w:sdtPr>
-        <w:sdtEndPr/>
         <w:sdtContent>
           <w:r>
             <w:rPr>
@@ -16087,21 +16044,7 @@
         <w:rPr>
           <w:lang w:val="en-AU"/>
         </w:rPr>
-        <w:t>Home page (</w:t>
-      </w:r>
-      <w:proofErr w:type="spellStart"/>
-      <w:r>
-        <w:rPr>
-          <w:lang w:val="en-AU"/>
-        </w:rPr>
-        <w:t>index.php</w:t>
-      </w:r>
-      <w:proofErr w:type="spellEnd"/>
-      <w:r>
-        <w:rPr>
-          <w:lang w:val="en-AU"/>
-        </w:rPr>
-        <w:t>)</w:t>
+        <w:t>Home page (index.php)</w:t>
       </w:r>
     </w:p>
     <w:p>
@@ -16206,21 +16149,7 @@
           <w:lang w:val="en-AU"/>
         </w:rPr>
         <w:lastRenderedPageBreak/>
-        <w:t>Search page (</w:t>
-      </w:r>
-      <w:proofErr w:type="spellStart"/>
-      <w:r>
-        <w:rPr>
-          <w:lang w:val="en-AU"/>
-        </w:rPr>
-        <w:t>search.php</w:t>
-      </w:r>
-      <w:proofErr w:type="spellEnd"/>
-      <w:r>
-        <w:rPr>
-          <w:lang w:val="en-AU"/>
-        </w:rPr>
-        <w:t>)</w:t>
+        <w:t>Search page (search.php)</w:t>
       </w:r>
     </w:p>
     <w:p>
@@ -16510,21 +16439,7 @@
           <w:lang w:val="en-AU"/>
         </w:rPr>
         <w:lastRenderedPageBreak/>
-        <w:t>Sign Up page (</w:t>
-      </w:r>
-      <w:proofErr w:type="spellStart"/>
-      <w:r>
-        <w:rPr>
-          <w:lang w:val="en-AU"/>
-        </w:rPr>
-        <w:t>signup.php</w:t>
-      </w:r>
-      <w:proofErr w:type="spellEnd"/>
-      <w:r>
-        <w:rPr>
-          <w:lang w:val="en-AU"/>
-        </w:rPr>
-        <w:t>)</w:t>
+        <w:t>Sign Up page (signup.php)</w:t>
       </w:r>
     </w:p>
     <w:p>
@@ -16717,21 +16632,7 @@
           <w:lang w:val="en-AU"/>
         </w:rPr>
         <w:lastRenderedPageBreak/>
-        <w:t>Login page (</w:t>
-      </w:r>
-      <w:proofErr w:type="spellStart"/>
-      <w:r>
-        <w:rPr>
-          <w:lang w:val="en-AU"/>
-        </w:rPr>
-        <w:t>login.php</w:t>
-      </w:r>
-      <w:proofErr w:type="spellEnd"/>
-      <w:r>
-        <w:rPr>
-          <w:lang w:val="en-AU"/>
-        </w:rPr>
-        <w:t>)</w:t>
+        <w:t>Login page (login.php)</w:t>
       </w:r>
     </w:p>
     <w:p>
@@ -16947,21 +16848,7 @@
         <w:rPr>
           <w:lang w:val="en-AU"/>
         </w:rPr>
-        <w:t>Home page (</w:t>
-      </w:r>
-      <w:proofErr w:type="spellStart"/>
-      <w:r>
-        <w:rPr>
-          <w:lang w:val="en-AU"/>
-        </w:rPr>
-        <w:t>index.php</w:t>
-      </w:r>
-      <w:proofErr w:type="spellEnd"/>
-      <w:r>
-        <w:rPr>
-          <w:lang w:val="en-AU"/>
-        </w:rPr>
-        <w:t>)</w:t>
+        <w:t>Home page (index.php)</w:t>
       </w:r>
     </w:p>
     <w:p>
@@ -17111,21 +16998,7 @@
         <w:rPr>
           <w:lang w:val="en-AU"/>
         </w:rPr>
-        <w:t>Search page (</w:t>
-      </w:r>
-      <w:proofErr w:type="spellStart"/>
-      <w:r>
-        <w:rPr>
-          <w:lang w:val="en-AU"/>
-        </w:rPr>
-        <w:t>search.php</w:t>
-      </w:r>
-      <w:proofErr w:type="spellEnd"/>
-      <w:r>
-        <w:rPr>
-          <w:lang w:val="en-AU"/>
-        </w:rPr>
-        <w:t>)</w:t>
+        <w:t>Search page (search.php)</w:t>
       </w:r>
     </w:p>
     <w:p>
@@ -17432,21 +17305,7 @@
         <w:rPr>
           <w:lang w:val="en-AU"/>
         </w:rPr>
-        <w:t>Sign Up page (</w:t>
-      </w:r>
-      <w:proofErr w:type="spellStart"/>
-      <w:r>
-        <w:rPr>
-          <w:lang w:val="en-AU"/>
-        </w:rPr>
-        <w:t>signup.php</w:t>
-      </w:r>
-      <w:proofErr w:type="spellEnd"/>
-      <w:r>
-        <w:rPr>
-          <w:lang w:val="en-AU"/>
-        </w:rPr>
-        <w:t>)</w:t>
+        <w:t>Sign Up page (signup.php)</w:t>
       </w:r>
     </w:p>
     <w:p>
@@ -17603,21 +17462,7 @@
           <w:lang w:val="en-AU"/>
         </w:rPr>
         <w:lastRenderedPageBreak/>
-        <w:t>Login page (</w:t>
-      </w:r>
-      <w:proofErr w:type="spellStart"/>
-      <w:r>
-        <w:rPr>
-          <w:lang w:val="en-AU"/>
-        </w:rPr>
-        <w:t>login.php</w:t>
-      </w:r>
-      <w:proofErr w:type="spellEnd"/>
-      <w:r>
-        <w:rPr>
-          <w:lang w:val="en-AU"/>
-        </w:rPr>
-        <w:t>)</w:t>
+        <w:t>Login page (login.php)</w:t>
       </w:r>
     </w:p>
     <w:p>
@@ -18231,16 +18076,8 @@
             <w:gridSpan w:val="5"/>
           </w:tcPr>
           <w:p>
-            <w:pPr>
-              <w:rPr>
-                <w:b w:val="0"/>
-              </w:rPr>
-            </w:pPr>
-            <w:r>
-              <w:rPr>
-                <w:b w:val="0"/>
-              </w:rPr>
-              <w:t>Precondition: Enter full name</w:t>
+            <w:r>
+              <w:t>Sign-Up Form</w:t>
             </w:r>
           </w:p>
         </w:tc>
@@ -18249,7 +18086,8 @@
         <w:tc>
           <w:tcPr>
             <w:cnfStyle w:val="001000000000" w:firstRow="0" w:lastRow="0" w:firstColumn="1" w:lastColumn="0" w:oddVBand="0" w:evenVBand="0" w:oddHBand="0" w:evenHBand="0" w:firstRowFirstColumn="0" w:firstRowLastColumn="0" w:lastRowFirstColumn="0" w:lastRowLastColumn="0"/>
-            <w:tcW w:w="698" w:type="dxa"/>
+            <w:tcW w:w="8640" w:type="dxa"/>
+            <w:gridSpan w:val="5"/>
           </w:tcPr>
           <w:p>
             <w:pPr>
@@ -18258,59 +18096,10 @@
               </w:rPr>
             </w:pPr>
             <w:r>
-              <w:t>1</w:t>
-            </w:r>
-          </w:p>
-        </w:tc>
-        <w:tc>
-          <w:tcPr>
-            <w:tcW w:w="2272" w:type="dxa"/>
-          </w:tcPr>
-          <w:p>
-            <w:pPr>
-              <w:cnfStyle w:val="000000000000" w:firstRow="0" w:lastRow="0" w:firstColumn="0" w:lastColumn="0" w:oddVBand="0" w:evenVBand="0" w:oddHBand="0" w:evenHBand="0" w:firstRowFirstColumn="0" w:firstRowLastColumn="0" w:lastRowFirstColumn="0" w:lastRowLastColumn="0"/>
-            </w:pPr>
-            <w:r>
-              <w:t>User enters full name with letters</w:t>
-            </w:r>
-          </w:p>
-        </w:tc>
-        <w:tc>
-          <w:tcPr>
-            <w:tcW w:w="2240" w:type="dxa"/>
-          </w:tcPr>
-          <w:p>
-            <w:pPr>
-              <w:cnfStyle w:val="000000000000" w:firstRow="0" w:lastRow="0" w:firstColumn="0" w:lastColumn="0" w:oddVBand="0" w:evenVBand="0" w:oddHBand="0" w:evenHBand="0" w:firstRowFirstColumn="0" w:firstRowLastColumn="0" w:lastRowFirstColumn="0" w:lastRowLastColumn="0"/>
-            </w:pPr>
-            <w:r>
-              <w:t>Full name entered into database</w:t>
-            </w:r>
-          </w:p>
-        </w:tc>
-        <w:tc>
-          <w:tcPr>
-            <w:tcW w:w="2170" w:type="dxa"/>
-          </w:tcPr>
-          <w:p>
-            <w:pPr>
-              <w:cnfStyle w:val="000000000000" w:firstRow="0" w:lastRow="0" w:firstColumn="0" w:lastColumn="0" w:oddVBand="0" w:evenVBand="0" w:oddHBand="0" w:evenHBand="0" w:firstRowFirstColumn="0" w:firstRowLastColumn="0" w:lastRowFirstColumn="0" w:lastRowLastColumn="0"/>
-            </w:pPr>
-            <w:r>
-              <w:t>Full name entered into database</w:t>
-            </w:r>
-          </w:p>
-        </w:tc>
-        <w:tc>
-          <w:tcPr>
-            <w:tcW w:w="1260" w:type="dxa"/>
-          </w:tcPr>
-          <w:p>
-            <w:pPr>
-              <w:cnfStyle w:val="000000000000" w:firstRow="0" w:lastRow="0" w:firstColumn="0" w:lastColumn="0" w:oddVBand="0" w:evenVBand="0" w:oddHBand="0" w:evenHBand="0" w:firstRowFirstColumn="0" w:firstRowLastColumn="0" w:lastRowFirstColumn="0" w:lastRowLastColumn="0"/>
-            </w:pPr>
-            <w:r>
-              <w:t>Pass</w:t>
+              <w:rPr>
+                <w:b w:val="0"/>
+              </w:rPr>
+              <w:t>Precondition: Enter full name</w:t>
             </w:r>
           </w:p>
         </w:tc>
@@ -18331,7 +18120,7 @@
               </w:rPr>
             </w:pPr>
             <w:r>
-              <w:t>2</w:t>
+              <w:t>1</w:t>
             </w:r>
           </w:p>
         </w:tc>
@@ -18344,7 +18133,10 @@
               <w:cnfStyle w:val="000000100000" w:firstRow="0" w:lastRow="0" w:firstColumn="0" w:lastColumn="0" w:oddVBand="0" w:evenVBand="0" w:oddHBand="1" w:evenHBand="0" w:firstRowFirstColumn="0" w:firstRowLastColumn="0" w:lastRowFirstColumn="0" w:lastRowLastColumn="0"/>
             </w:pPr>
             <w:r>
-              <w:t>User enters full name with numbers</w:t>
+              <w:t xml:space="preserve">User </w:t>
+            </w:r>
+            <w:r>
+              <w:t>enters Full name with any combination of letters, symbols or numbers</w:t>
             </w:r>
           </w:p>
         </w:tc>
@@ -18357,7 +18149,13 @@
               <w:cnfStyle w:val="000000100000" w:firstRow="0" w:lastRow="0" w:firstColumn="0" w:lastColumn="0" w:oddVBand="0" w:evenVBand="0" w:oddHBand="1" w:evenHBand="0" w:firstRowFirstColumn="0" w:firstRowLastColumn="0" w:lastRowFirstColumn="0" w:lastRowLastColumn="0"/>
             </w:pPr>
             <w:r>
-              <w:t>Full name not entered into database</w:t>
+              <w:t>Name validates</w:t>
+            </w:r>
+            <w:r>
+              <w:t xml:space="preserve"> on form submission</w:t>
+            </w:r>
+            <w:r>
+              <w:t xml:space="preserve"> as the input is not empty</w:t>
             </w:r>
           </w:p>
         </w:tc>
@@ -18370,7 +18168,7 @@
               <w:cnfStyle w:val="000000100000" w:firstRow="0" w:lastRow="0" w:firstColumn="0" w:lastColumn="0" w:oddVBand="0" w:evenVBand="0" w:oddHBand="1" w:evenHBand="0" w:firstRowFirstColumn="0" w:firstRowLastColumn="0" w:lastRowFirstColumn="0" w:lastRowLastColumn="0"/>
             </w:pPr>
             <w:r>
-              <w:t>Full name not entered into database</w:t>
+              <w:t>Name validates on form submission as the input is not empty</w:t>
             </w:r>
           </w:p>
         </w:tc>
@@ -18401,7 +18199,7 @@
               </w:rPr>
             </w:pPr>
             <w:r>
-              <w:t>3</w:t>
+              <w:t>2</w:t>
             </w:r>
           </w:p>
         </w:tc>
@@ -18414,7 +18212,7 @@
               <w:cnfStyle w:val="000000000000" w:firstRow="0" w:lastRow="0" w:firstColumn="0" w:lastColumn="0" w:oddVBand="0" w:evenVBand="0" w:oddHBand="0" w:evenHBand="0" w:firstRowFirstColumn="0" w:firstRowLastColumn="0" w:lastRowFirstColumn="0" w:lastRowLastColumn="0"/>
             </w:pPr>
             <w:r>
-              <w:t>User enters full name with numbers, letters, characters</w:t>
+              <w:t>User does not enter anything into full name field.</w:t>
             </w:r>
           </w:p>
         </w:tc>
@@ -18427,7 +18225,7 @@
               <w:cnfStyle w:val="000000000000" w:firstRow="0" w:lastRow="0" w:firstColumn="0" w:lastColumn="0" w:oddVBand="0" w:evenVBand="0" w:oddHBand="0" w:evenHBand="0" w:firstRowFirstColumn="0" w:firstRowLastColumn="0" w:lastRowFirstColumn="0" w:lastRowLastColumn="0"/>
             </w:pPr>
             <w:r>
-              <w:t>Full name not entered into database</w:t>
+              <w:t>Name fails to validate and form submission is rejected</w:t>
             </w:r>
           </w:p>
         </w:tc>
@@ -18440,7 +18238,7 @@
               <w:cnfStyle w:val="000000000000" w:firstRow="0" w:lastRow="0" w:firstColumn="0" w:lastColumn="0" w:oddVBand="0" w:evenVBand="0" w:oddHBand="0" w:evenHBand="0" w:firstRowFirstColumn="0" w:firstRowLastColumn="0" w:lastRowFirstColumn="0" w:lastRowLastColumn="0"/>
             </w:pPr>
             <w:r>
-              <w:t>Full name not entered into database</w:t>
+              <w:t>Name fails to validate and form submission is rejected</w:t>
             </w:r>
           </w:p>
         </w:tc>
@@ -18494,7 +18292,7 @@
               <w:rPr>
                 <w:b w:val="0"/>
               </w:rPr>
-              <w:t>4</w:t>
+              <w:t>3</w:t>
             </w:r>
           </w:p>
         </w:tc>
@@ -18507,7 +18305,7 @@
               <w:cnfStyle w:val="000000000000" w:firstRow="0" w:lastRow="0" w:firstColumn="0" w:lastColumn="0" w:oddVBand="0" w:evenVBand="0" w:oddHBand="0" w:evenHBand="0" w:firstRowFirstColumn="0" w:firstRowLastColumn="0" w:lastRowFirstColumn="0" w:lastRowLastColumn="0"/>
             </w:pPr>
             <w:r>
-              <w:t>User enters email address with @ and .com or .au</w:t>
+              <w:t>User enters email with correct format</w:t>
             </w:r>
           </w:p>
         </w:tc>
@@ -18520,7 +18318,7 @@
               <w:cnfStyle w:val="000000000000" w:firstRow="0" w:lastRow="0" w:firstColumn="0" w:lastColumn="0" w:oddVBand="0" w:evenVBand="0" w:oddHBand="0" w:evenHBand="0" w:firstRowFirstColumn="0" w:firstRowLastColumn="0" w:lastRowFirstColumn="0" w:lastRowLastColumn="0"/>
             </w:pPr>
             <w:r>
-              <w:t>Email entered into data base</w:t>
+              <w:t>Email validates during form submission</w:t>
             </w:r>
           </w:p>
         </w:tc>
@@ -18533,7 +18331,7 @@
               <w:cnfStyle w:val="000000000000" w:firstRow="0" w:lastRow="0" w:firstColumn="0" w:lastColumn="0" w:oddVBand="0" w:evenVBand="0" w:oddHBand="0" w:evenHBand="0" w:firstRowFirstColumn="0" w:firstRowLastColumn="0" w:lastRowFirstColumn="0" w:lastRowLastColumn="0"/>
             </w:pPr>
             <w:r>
-              <w:t>Email entered into data base</w:t>
+              <w:t>Email validates during form submission</w:t>
             </w:r>
           </w:p>
         </w:tc>
@@ -18570,7 +18368,7 @@
               <w:rPr>
                 <w:b w:val="0"/>
               </w:rPr>
-              <w:t>5</w:t>
+              <w:t>4</w:t>
             </w:r>
           </w:p>
         </w:tc>
@@ -18583,7 +18381,7 @@
               <w:cnfStyle w:val="000000100000" w:firstRow="0" w:lastRow="0" w:firstColumn="0" w:lastColumn="0" w:oddVBand="0" w:evenVBand="0" w:oddHBand="1" w:evenHBand="0" w:firstRowFirstColumn="0" w:firstRowLastColumn="0" w:lastRowFirstColumn="0" w:lastRowLastColumn="0"/>
             </w:pPr>
             <w:r>
-              <w:t>User enters email with @ only</w:t>
+              <w:t>User enters email with incorrect formatting</w:t>
             </w:r>
           </w:p>
         </w:tc>
@@ -18596,7 +18394,7 @@
               <w:cnfStyle w:val="000000100000" w:firstRow="0" w:lastRow="0" w:firstColumn="0" w:lastColumn="0" w:oddVBand="0" w:evenVBand="0" w:oddHBand="1" w:evenHBand="0" w:firstRowFirstColumn="0" w:firstRowLastColumn="0" w:lastRowFirstColumn="0" w:lastRowLastColumn="0"/>
             </w:pPr>
             <w:r>
-              <w:t>Email not entered into database</w:t>
+              <w:t>Email does not validate at form submission and prints error.</w:t>
             </w:r>
           </w:p>
         </w:tc>
@@ -18609,7 +18407,7 @@
               <w:cnfStyle w:val="000000100000" w:firstRow="0" w:lastRow="0" w:firstColumn="0" w:lastColumn="0" w:oddVBand="0" w:evenVBand="0" w:oddHBand="1" w:evenHBand="0" w:firstRowFirstColumn="0" w:firstRowLastColumn="0" w:lastRowFirstColumn="0" w:lastRowLastColumn="0"/>
             </w:pPr>
             <w:r>
-              <w:t>Email not entered into database</w:t>
+              <w:t>Email does not validate at form submission and prints error.</w:t>
             </w:r>
           </w:p>
         </w:tc>
@@ -18631,71 +18429,15 @@
         <w:tc>
           <w:tcPr>
             <w:cnfStyle w:val="001000000000" w:firstRow="0" w:lastRow="0" w:firstColumn="1" w:lastColumn="0" w:oddVBand="0" w:evenVBand="0" w:oddHBand="0" w:evenHBand="0" w:firstRowFirstColumn="0" w:firstRowLastColumn="0" w:lastRowFirstColumn="0" w:lastRowLastColumn="0"/>
-            <w:tcW w:w="698" w:type="dxa"/>
-          </w:tcPr>
-          <w:p>
-            <w:pPr>
+            <w:tcW w:w="8640" w:type="dxa"/>
+            <w:gridSpan w:val="5"/>
+          </w:tcPr>
+          <w:p>
+            <w:r>
               <w:rPr>
                 <w:b w:val="0"/>
               </w:rPr>
-            </w:pPr>
-            <w:r>
-              <w:rPr>
-                <w:b w:val="0"/>
-              </w:rPr>
-              <w:t>6</w:t>
-            </w:r>
-          </w:p>
-        </w:tc>
-        <w:tc>
-          <w:tcPr>
-            <w:tcW w:w="2272" w:type="dxa"/>
-          </w:tcPr>
-          <w:p>
-            <w:pPr>
-              <w:cnfStyle w:val="000000000000" w:firstRow="0" w:lastRow="0" w:firstColumn="0" w:lastColumn="0" w:oddVBand="0" w:evenVBand="0" w:oddHBand="0" w:evenHBand="0" w:firstRowFirstColumn="0" w:firstRowLastColumn="0" w:lastRowFirstColumn="0" w:lastRowLastColumn="0"/>
-            </w:pPr>
-            <w:r>
-              <w:t>User enters email with .com or .au only</w:t>
-            </w:r>
-          </w:p>
-        </w:tc>
-        <w:tc>
-          <w:tcPr>
-            <w:tcW w:w="2240" w:type="dxa"/>
-          </w:tcPr>
-          <w:p>
-            <w:pPr>
-              <w:cnfStyle w:val="000000000000" w:firstRow="0" w:lastRow="0" w:firstColumn="0" w:lastColumn="0" w:oddVBand="0" w:evenVBand="0" w:oddHBand="0" w:evenHBand="0" w:firstRowFirstColumn="0" w:firstRowLastColumn="0" w:lastRowFirstColumn="0" w:lastRowLastColumn="0"/>
-            </w:pPr>
-            <w:r>
-              <w:t>Email not entered into database</w:t>
-            </w:r>
-          </w:p>
-        </w:tc>
-        <w:tc>
-          <w:tcPr>
-            <w:tcW w:w="2170" w:type="dxa"/>
-          </w:tcPr>
-          <w:p>
-            <w:pPr>
-              <w:cnfStyle w:val="000000000000" w:firstRow="0" w:lastRow="0" w:firstColumn="0" w:lastColumn="0" w:oddVBand="0" w:evenVBand="0" w:oddHBand="0" w:evenHBand="0" w:firstRowFirstColumn="0" w:firstRowLastColumn="0" w:lastRowFirstColumn="0" w:lastRowLastColumn="0"/>
-            </w:pPr>
-            <w:r>
-              <w:t>Email not entered into database</w:t>
-            </w:r>
-          </w:p>
-        </w:tc>
-        <w:tc>
-          <w:tcPr>
-            <w:tcW w:w="1260" w:type="dxa"/>
-          </w:tcPr>
-          <w:p>
-            <w:pPr>
-              <w:cnfStyle w:val="000000000000" w:firstRow="0" w:lastRow="0" w:firstColumn="0" w:lastColumn="0" w:oddVBand="0" w:evenVBand="0" w:oddHBand="0" w:evenHBand="0" w:firstRowFirstColumn="0" w:firstRowLastColumn="0" w:lastRowFirstColumn="0" w:lastRowLastColumn="0"/>
-            </w:pPr>
-            <w:r>
-              <w:t>Pass</w:t>
+              <w:t>Precondition: Communication option selection (monthly newsletter and/or breaking news flash notification as they occur)</w:t>
             </w:r>
           </w:p>
         </w:tc>
@@ -18707,88 +18449,500 @@
         <w:tc>
           <w:tcPr>
             <w:cnfStyle w:val="001000000000" w:firstRow="0" w:lastRow="0" w:firstColumn="1" w:lastColumn="0" w:oddVBand="0" w:evenVBand="0" w:oddHBand="0" w:evenHBand="0" w:firstRowFirstColumn="0" w:firstRowLastColumn="0" w:lastRowFirstColumn="0" w:lastRowLastColumn="0"/>
+            <w:tcW w:w="698" w:type="dxa"/>
+          </w:tcPr>
+          <w:p>
+            <w:pPr>
+              <w:rPr>
+                <w:b w:val="0"/>
+              </w:rPr>
+            </w:pPr>
+            <w:r>
+              <w:rPr>
+                <w:b w:val="0"/>
+              </w:rPr>
+              <w:t>5</w:t>
+            </w:r>
+          </w:p>
+        </w:tc>
+        <w:tc>
+          <w:tcPr>
+            <w:tcW w:w="2272" w:type="dxa"/>
+          </w:tcPr>
+          <w:p>
+            <w:pPr>
+              <w:cnfStyle w:val="000000100000" w:firstRow="0" w:lastRow="0" w:firstColumn="0" w:lastColumn="0" w:oddVBand="0" w:evenVBand="0" w:oddHBand="1" w:evenHBand="0" w:firstRowFirstColumn="0" w:firstRowLastColumn="0" w:lastRowFirstColumn="0" w:lastRowLastColumn="0"/>
+            </w:pPr>
+            <w:r>
+              <w:t>One or both checkboxes are checked</w:t>
+            </w:r>
+          </w:p>
+        </w:tc>
+        <w:tc>
+          <w:tcPr>
+            <w:tcW w:w="2240" w:type="dxa"/>
+          </w:tcPr>
+          <w:p>
+            <w:pPr>
+              <w:cnfStyle w:val="000000100000" w:firstRow="0" w:lastRow="0" w:firstColumn="0" w:lastColumn="0" w:oddVBand="0" w:evenVBand="0" w:oddHBand="1" w:evenHBand="0" w:firstRowFirstColumn="0" w:firstRowLastColumn="0" w:lastRowFirstColumn="0" w:lastRowLastColumn="0"/>
+            </w:pPr>
+            <w:r>
+              <w:t>If rest of form validates, prints success and preferences will be added to database</w:t>
+            </w:r>
+          </w:p>
+        </w:tc>
+        <w:tc>
+          <w:tcPr>
+            <w:tcW w:w="2170" w:type="dxa"/>
+          </w:tcPr>
+          <w:p>
+            <w:pPr>
+              <w:cnfStyle w:val="000000100000" w:firstRow="0" w:lastRow="0" w:firstColumn="0" w:lastColumn="0" w:oddVBand="0" w:evenVBand="0" w:oddHBand="1" w:evenHBand="0" w:firstRowFirstColumn="0" w:firstRowLastColumn="0" w:lastRowFirstColumn="0" w:lastRowLastColumn="0"/>
+            </w:pPr>
+            <w:r>
+              <w:t>If rest of form validates, prints success and preferences will be added to database</w:t>
+            </w:r>
+          </w:p>
+        </w:tc>
+        <w:tc>
+          <w:tcPr>
+            <w:tcW w:w="1260" w:type="dxa"/>
+          </w:tcPr>
+          <w:p>
+            <w:pPr>
+              <w:cnfStyle w:val="000000100000" w:firstRow="0" w:lastRow="0" w:firstColumn="0" w:lastColumn="0" w:oddVBand="0" w:evenVBand="0" w:oddHBand="1" w:evenHBand="0" w:firstRowFirstColumn="0" w:firstRowLastColumn="0" w:lastRowFirstColumn="0" w:lastRowLastColumn="0"/>
+            </w:pPr>
+            <w:r>
+              <w:t>Pass</w:t>
+            </w:r>
+          </w:p>
+        </w:tc>
+      </w:tr>
+      <w:tr>
+        <w:tc>
+          <w:tcPr>
+            <w:cnfStyle w:val="001000000000" w:firstRow="0" w:lastRow="0" w:firstColumn="1" w:lastColumn="0" w:oddVBand="0" w:evenVBand="0" w:oddHBand="0" w:evenHBand="0" w:firstRowFirstColumn="0" w:firstRowLastColumn="0" w:lastRowFirstColumn="0" w:lastRowLastColumn="0"/>
+            <w:tcW w:w="698" w:type="dxa"/>
+          </w:tcPr>
+          <w:p>
+            <w:pPr>
+              <w:rPr>
+                <w:b w:val="0"/>
+              </w:rPr>
+            </w:pPr>
+            <w:r>
+              <w:rPr>
+                <w:b w:val="0"/>
+              </w:rPr>
+              <w:t>6</w:t>
+            </w:r>
+          </w:p>
+        </w:tc>
+        <w:tc>
+          <w:tcPr>
+            <w:tcW w:w="2272" w:type="dxa"/>
+          </w:tcPr>
+          <w:p>
+            <w:pPr>
+              <w:cnfStyle w:val="000000000000" w:firstRow="0" w:lastRow="0" w:firstColumn="0" w:lastColumn="0" w:oddVBand="0" w:evenVBand="0" w:oddHBand="0" w:evenHBand="0" w:firstRowFirstColumn="0" w:firstRowLastColumn="0" w:lastRowFirstColumn="0" w:lastRowLastColumn="0"/>
+            </w:pPr>
+            <w:r>
+              <w:t>Neither box is checked</w:t>
+            </w:r>
+          </w:p>
+        </w:tc>
+        <w:tc>
+          <w:tcPr>
+            <w:tcW w:w="2240" w:type="dxa"/>
+          </w:tcPr>
+          <w:p>
+            <w:pPr>
+              <w:cnfStyle w:val="000000000000" w:firstRow="0" w:lastRow="0" w:firstColumn="0" w:lastColumn="0" w:oddVBand="0" w:evenVBand="0" w:oddHBand="0" w:evenHBand="0" w:firstRowFirstColumn="0" w:firstRowLastColumn="0" w:lastRowFirstColumn="0" w:lastRowLastColumn="0"/>
+            </w:pPr>
+            <w:r>
+              <w:t>Form fails to validate and prints error</w:t>
+            </w:r>
+          </w:p>
+        </w:tc>
+        <w:tc>
+          <w:tcPr>
+            <w:tcW w:w="2170" w:type="dxa"/>
+          </w:tcPr>
+          <w:p>
+            <w:pPr>
+              <w:cnfStyle w:val="000000000000" w:firstRow="0" w:lastRow="0" w:firstColumn="0" w:lastColumn="0" w:oddVBand="0" w:evenVBand="0" w:oddHBand="0" w:evenHBand="0" w:firstRowFirstColumn="0" w:firstRowLastColumn="0" w:lastRowFirstColumn="0" w:lastRowLastColumn="0"/>
+            </w:pPr>
+            <w:r>
+              <w:t>Form fails to validate and prints error</w:t>
+            </w:r>
+          </w:p>
+        </w:tc>
+        <w:tc>
+          <w:tcPr>
+            <w:tcW w:w="1260" w:type="dxa"/>
+          </w:tcPr>
+          <w:p>
+            <w:pPr>
+              <w:cnfStyle w:val="000000000000" w:firstRow="0" w:lastRow="0" w:firstColumn="0" w:lastColumn="0" w:oddVBand="0" w:evenVBand="0" w:oddHBand="0" w:evenHBand="0" w:firstRowFirstColumn="0" w:firstRowLastColumn="0" w:lastRowFirstColumn="0" w:lastRowLastColumn="0"/>
+            </w:pPr>
+            <w:r>
+              <w:t>Pass</w:t>
+            </w:r>
+          </w:p>
+        </w:tc>
+      </w:tr>
+    </w:tbl>
+    <w:p>
+      <w:pPr>
+        <w:rPr>
+          <w:b/>
+          <w:bCs/>
+        </w:rPr>
+      </w:pPr>
+      <w:r>
+        <w:rPr>
+          <w:b/>
+          <w:bCs/>
+        </w:rPr>
+        <w:br w:type="page"/>
+      </w:r>
+    </w:p>
+    <w:p>
+      <w:pPr>
+        <w:rPr>
+          <w:b/>
+          <w:bCs/>
+        </w:rPr>
+      </w:pPr>
+      <w:r>
+        <w:rPr>
+          <w:b/>
+          <w:bCs/>
+        </w:rPr>
+        <w:lastRenderedPageBreak/>
+        <w:t>Ref.</w:t>
+      </w:r>
+    </w:p>
+    <w:p>
+      <w:pPr>
+        <w:rPr>
+          <w:bCs/>
+        </w:rPr>
+      </w:pPr>
+      <w:r>
+        <w:rPr>
+          <w:bCs/>
+        </w:rPr>
+        <w:t>1&amp;2.</w:t>
+      </w:r>
+    </w:p>
+    <w:p>
+      <w:pPr>
+        <w:rPr>
+          <w:noProof/>
+        </w:rPr>
+      </w:pPr>
+      <w:r>
+        <w:drawing>
+          <wp:inline distT="0" distB="0" distL="0" distR="0" wp14:anchorId="63667D01" wp14:editId="7AD06692">
+            <wp:extent cx="2678237" cy="1466850"/>
+            <wp:effectExtent l="0" t="0" r="8255" b="0"/>
+            <wp:docPr id="47" name="Picture 47"/>
+            <wp:cNvGraphicFramePr>
+              <a:graphicFrameLocks xmlns:a="http://schemas.openxmlformats.org/drawingml/2006/main" noChangeAspect="1"/>
+            </wp:cNvGraphicFramePr>
+            <a:graphic xmlns:a="http://schemas.openxmlformats.org/drawingml/2006/main">
+              <a:graphicData uri="http://schemas.openxmlformats.org/drawingml/2006/picture">
+                <pic:pic xmlns:pic="http://schemas.openxmlformats.org/drawingml/2006/picture">
+                  <pic:nvPicPr>
+                    <pic:cNvPr id="1" name=""/>
+                    <pic:cNvPicPr/>
+                  </pic:nvPicPr>
+                  <pic:blipFill>
+                    <a:blip r:embed="rId89"/>
+                    <a:stretch>
+                      <a:fillRect/>
+                    </a:stretch>
+                  </pic:blipFill>
+                  <pic:spPr>
+                    <a:xfrm>
+                      <a:off x="0" y="0"/>
+                      <a:ext cx="2737143" cy="1499112"/>
+                    </a:xfrm>
+                    <a:prstGeom prst="rect">
+                      <a:avLst/>
+                    </a:prstGeom>
+                  </pic:spPr>
+                </pic:pic>
+              </a:graphicData>
+            </a:graphic>
+          </wp:inline>
+        </w:drawing>
+      </w:r>
+      <w:r>
+        <w:rPr>
+          <w:noProof/>
+        </w:rPr>
+        <w:t xml:space="preserve"> </w:t>
+      </w:r>
+      <w:r>
+        <w:drawing>
+          <wp:inline distT="0" distB="0" distL="0" distR="0" wp14:anchorId="70ABE53F" wp14:editId="0BA35B80">
+            <wp:extent cx="2667000" cy="1465204"/>
+            <wp:effectExtent l="0" t="0" r="0" b="1905"/>
+            <wp:docPr id="48" name="Picture 48"/>
+            <wp:cNvGraphicFramePr>
+              <a:graphicFrameLocks xmlns:a="http://schemas.openxmlformats.org/drawingml/2006/main" noChangeAspect="1"/>
+            </wp:cNvGraphicFramePr>
+            <a:graphic xmlns:a="http://schemas.openxmlformats.org/drawingml/2006/main">
+              <a:graphicData uri="http://schemas.openxmlformats.org/drawingml/2006/picture">
+                <pic:pic xmlns:pic="http://schemas.openxmlformats.org/drawingml/2006/picture">
+                  <pic:nvPicPr>
+                    <pic:cNvPr id="1" name=""/>
+                    <pic:cNvPicPr/>
+                  </pic:nvPicPr>
+                  <pic:blipFill>
+                    <a:blip r:embed="rId90"/>
+                    <a:stretch>
+                      <a:fillRect/>
+                    </a:stretch>
+                  </pic:blipFill>
+                  <pic:spPr>
+                    <a:xfrm>
+                      <a:off x="0" y="0"/>
+                      <a:ext cx="2682782" cy="1473875"/>
+                    </a:xfrm>
+                    <a:prstGeom prst="rect">
+                      <a:avLst/>
+                    </a:prstGeom>
+                  </pic:spPr>
+                </pic:pic>
+              </a:graphicData>
+            </a:graphic>
+          </wp:inline>
+        </w:drawing>
+      </w:r>
+    </w:p>
+    <w:p>
+      <w:r>
+        <w:t>3&amp;4.</w:t>
+      </w:r>
+    </w:p>
+    <w:p>
+      <w:r>
+        <w:drawing>
+          <wp:inline distT="0" distB="0" distL="0" distR="0" wp14:anchorId="507AD84C" wp14:editId="68F375AE">
+            <wp:extent cx="2600325" cy="1589086"/>
+            <wp:effectExtent l="0" t="0" r="0" b="0"/>
+            <wp:docPr id="69" name="Picture 69"/>
+            <wp:cNvGraphicFramePr>
+              <a:graphicFrameLocks xmlns:a="http://schemas.openxmlformats.org/drawingml/2006/main" noChangeAspect="1"/>
+            </wp:cNvGraphicFramePr>
+            <a:graphic xmlns:a="http://schemas.openxmlformats.org/drawingml/2006/main">
+              <a:graphicData uri="http://schemas.openxmlformats.org/drawingml/2006/picture">
+                <pic:pic xmlns:pic="http://schemas.openxmlformats.org/drawingml/2006/picture">
+                  <pic:nvPicPr>
+                    <pic:cNvPr id="1" name=""/>
+                    <pic:cNvPicPr/>
+                  </pic:nvPicPr>
+                  <pic:blipFill>
+                    <a:blip r:embed="rId91"/>
+                    <a:stretch>
+                      <a:fillRect/>
+                    </a:stretch>
+                  </pic:blipFill>
+                  <pic:spPr>
+                    <a:xfrm>
+                      <a:off x="0" y="0"/>
+                      <a:ext cx="2638789" cy="1612592"/>
+                    </a:xfrm>
+                    <a:prstGeom prst="rect">
+                      <a:avLst/>
+                    </a:prstGeom>
+                  </pic:spPr>
+                </pic:pic>
+              </a:graphicData>
+            </a:graphic>
+          </wp:inline>
+        </w:drawing>
+      </w:r>
+      <w:r>
+        <w:t xml:space="preserve"> </w:t>
+      </w:r>
+      <w:r>
+        <w:drawing>
+          <wp:inline distT="0" distB="0" distL="0" distR="0" wp14:anchorId="59D0AD1C" wp14:editId="13539051">
+            <wp:extent cx="2843373" cy="1562100"/>
+            <wp:effectExtent l="0" t="0" r="0" b="0"/>
+            <wp:docPr id="49" name="Picture 49"/>
+            <wp:cNvGraphicFramePr>
+              <a:graphicFrameLocks xmlns:a="http://schemas.openxmlformats.org/drawingml/2006/main" noChangeAspect="1"/>
+            </wp:cNvGraphicFramePr>
+            <a:graphic xmlns:a="http://schemas.openxmlformats.org/drawingml/2006/main">
+              <a:graphicData uri="http://schemas.openxmlformats.org/drawingml/2006/picture">
+                <pic:pic xmlns:pic="http://schemas.openxmlformats.org/drawingml/2006/picture">
+                  <pic:nvPicPr>
+                    <pic:cNvPr id="1" name=""/>
+                    <pic:cNvPicPr/>
+                  </pic:nvPicPr>
+                  <pic:blipFill>
+                    <a:blip r:embed="rId92"/>
+                    <a:stretch>
+                      <a:fillRect/>
+                    </a:stretch>
+                  </pic:blipFill>
+                  <pic:spPr>
+                    <a:xfrm>
+                      <a:off x="0" y="0"/>
+                      <a:ext cx="2870516" cy="1577012"/>
+                    </a:xfrm>
+                    <a:prstGeom prst="rect">
+                      <a:avLst/>
+                    </a:prstGeom>
+                  </pic:spPr>
+                </pic:pic>
+              </a:graphicData>
+            </a:graphic>
+          </wp:inline>
+        </w:drawing>
+      </w:r>
+    </w:p>
+    <w:p>
+      <w:r>
+        <w:t>5&amp;6.</w:t>
+      </w:r>
+    </w:p>
+    <w:p>
+      <w:r>
+        <w:drawing>
+          <wp:inline distT="0" distB="0" distL="0" distR="0" wp14:anchorId="62288BB1" wp14:editId="488402A8">
+            <wp:extent cx="2743200" cy="892563"/>
+            <wp:effectExtent l="0" t="0" r="0" b="3175"/>
+            <wp:docPr id="78" name="Picture 78"/>
+            <wp:cNvGraphicFramePr>
+              <a:graphicFrameLocks xmlns:a="http://schemas.openxmlformats.org/drawingml/2006/main" noChangeAspect="1"/>
+            </wp:cNvGraphicFramePr>
+            <a:graphic xmlns:a="http://schemas.openxmlformats.org/drawingml/2006/main">
+              <a:graphicData uri="http://schemas.openxmlformats.org/drawingml/2006/picture">
+                <pic:pic xmlns:pic="http://schemas.openxmlformats.org/drawingml/2006/picture">
+                  <pic:nvPicPr>
+                    <pic:cNvPr id="1" name=""/>
+                    <pic:cNvPicPr/>
+                  </pic:nvPicPr>
+                  <pic:blipFill>
+                    <a:blip r:embed="rId93"/>
+                    <a:stretch>
+                      <a:fillRect/>
+                    </a:stretch>
+                  </pic:blipFill>
+                  <pic:spPr>
+                    <a:xfrm>
+                      <a:off x="0" y="0"/>
+                      <a:ext cx="2768161" cy="900685"/>
+                    </a:xfrm>
+                    <a:prstGeom prst="rect">
+                      <a:avLst/>
+                    </a:prstGeom>
+                  </pic:spPr>
+                </pic:pic>
+              </a:graphicData>
+            </a:graphic>
+          </wp:inline>
+        </w:drawing>
+      </w:r>
+      <w:r>
+        <w:drawing>
+          <wp:inline distT="0" distB="0" distL="0" distR="0" wp14:anchorId="213FE30F" wp14:editId="76847442">
+            <wp:extent cx="2609850" cy="598437"/>
+            <wp:effectExtent l="0" t="0" r="0" b="0"/>
+            <wp:docPr id="77" name="Picture 77"/>
+            <wp:cNvGraphicFramePr>
+              <a:graphicFrameLocks xmlns:a="http://schemas.openxmlformats.org/drawingml/2006/main" noChangeAspect="1"/>
+            </wp:cNvGraphicFramePr>
+            <a:graphic xmlns:a="http://schemas.openxmlformats.org/drawingml/2006/main">
+              <a:graphicData uri="http://schemas.openxmlformats.org/drawingml/2006/picture">
+                <pic:pic xmlns:pic="http://schemas.openxmlformats.org/drawingml/2006/picture">
+                  <pic:nvPicPr>
+                    <pic:cNvPr id="1" name=""/>
+                    <pic:cNvPicPr/>
+                  </pic:nvPicPr>
+                  <pic:blipFill>
+                    <a:blip r:embed="rId94"/>
+                    <a:stretch>
+                      <a:fillRect/>
+                    </a:stretch>
+                  </pic:blipFill>
+                  <pic:spPr>
+                    <a:xfrm>
+                      <a:off x="0" y="0"/>
+                      <a:ext cx="2639964" cy="605342"/>
+                    </a:xfrm>
+                    <a:prstGeom prst="rect">
+                      <a:avLst/>
+                    </a:prstGeom>
+                  </pic:spPr>
+                </pic:pic>
+              </a:graphicData>
+            </a:graphic>
+          </wp:inline>
+        </w:drawing>
+      </w:r>
+      <w:r>
+        <w:rPr>
+          <w:noProof/>
+        </w:rPr>
+        <w:t xml:space="preserve"> </w:t>
+      </w:r>
+    </w:p>
+    <w:p>
+      <w:r>
+        <w:rPr>
+          <w:b/>
+          <w:bCs/>
+        </w:rPr>
+        <w:br w:type="page"/>
+      </w:r>
+    </w:p>
+    <w:tbl>
+      <w:tblPr>
+        <w:tblStyle w:val="GridTable2-Accent6"/>
+        <w:tblW w:w="0" w:type="auto"/>
+        <w:tblLook w:val="04A0" w:firstRow="1" w:lastRow="0" w:firstColumn="1" w:lastColumn="0" w:noHBand="0" w:noVBand="1"/>
+      </w:tblPr>
+      <w:tblGrid>
+        <w:gridCol w:w="698"/>
+        <w:gridCol w:w="2272"/>
+        <w:gridCol w:w="2240"/>
+        <w:gridCol w:w="2170"/>
+        <w:gridCol w:w="1260"/>
+      </w:tblGrid>
+      <w:tr>
+        <w:trPr>
+          <w:cnfStyle w:val="100000000000" w:firstRow="1" w:lastRow="0" w:firstColumn="0" w:lastColumn="0" w:oddVBand="0" w:evenVBand="0" w:oddHBand="0" w:evenHBand="0" w:firstRowFirstColumn="0" w:firstRowLastColumn="0" w:lastRowFirstColumn="0" w:lastRowLastColumn="0"/>
+        </w:trPr>
+        <w:tc>
+          <w:tcPr>
+            <w:cnfStyle w:val="001000000000" w:firstRow="0" w:lastRow="0" w:firstColumn="1" w:lastColumn="0" w:oddVBand="0" w:evenVBand="0" w:oddHBand="0" w:evenHBand="0" w:firstRowFirstColumn="0" w:firstRowLastColumn="0" w:lastRowFirstColumn="0" w:lastRowLastColumn="0"/>
             <w:tcW w:w="8640" w:type="dxa"/>
             <w:gridSpan w:val="5"/>
           </w:tcPr>
           <w:p>
             <w:r>
+              <w:lastRenderedPageBreak/>
+              <w:t>Update Form</w:t>
+            </w:r>
+          </w:p>
+          <w:p>
+            <w:pPr>
               <w:rPr>
                 <w:b w:val="0"/>
               </w:rPr>
-              <w:t>Precondition: Communication option selection (monthly newsletter and/or breaking news flash notification as they occur)</w:t>
-            </w:r>
-          </w:p>
-        </w:tc>
-      </w:tr>
-      <w:tr>
-        <w:tc>
-          <w:tcPr>
-            <w:cnfStyle w:val="001000000000" w:firstRow="0" w:lastRow="0" w:firstColumn="1" w:lastColumn="0" w:oddVBand="0" w:evenVBand="0" w:oddHBand="0" w:evenHBand="0" w:firstRowFirstColumn="0" w:firstRowLastColumn="0" w:lastRowFirstColumn="0" w:lastRowLastColumn="0"/>
-            <w:tcW w:w="698" w:type="dxa"/>
-          </w:tcPr>
-          <w:p>
-            <w:pPr>
+            </w:pPr>
+            <w:r>
               <w:rPr>
                 <w:b w:val="0"/>
               </w:rPr>
-            </w:pPr>
-            <w:r>
-              <w:rPr>
-                <w:b w:val="0"/>
-              </w:rPr>
-              <w:t>7</w:t>
-            </w:r>
-          </w:p>
-        </w:tc>
-        <w:tc>
-          <w:tcPr>
-            <w:tcW w:w="2272" w:type="dxa"/>
-          </w:tcPr>
-          <w:p>
-            <w:pPr>
-              <w:cnfStyle w:val="000000000000" w:firstRow="0" w:lastRow="0" w:firstColumn="0" w:lastColumn="0" w:oddVBand="0" w:evenVBand="0" w:oddHBand="0" w:evenHBand="0" w:firstRowFirstColumn="0" w:firstRowLastColumn="0" w:lastRowFirstColumn="0" w:lastRowLastColumn="0"/>
-            </w:pPr>
-            <w:r>
-              <w:t>Both communications selected</w:t>
-            </w:r>
-          </w:p>
-        </w:tc>
-        <w:tc>
-          <w:tcPr>
-            <w:tcW w:w="2240" w:type="dxa"/>
-          </w:tcPr>
-          <w:p>
-            <w:pPr>
-              <w:cnfStyle w:val="000000000000" w:firstRow="0" w:lastRow="0" w:firstColumn="0" w:lastColumn="0" w:oddVBand="0" w:evenVBand="0" w:oddHBand="0" w:evenHBand="0" w:firstRowFirstColumn="0" w:firstRowLastColumn="0" w:lastRowFirstColumn="0" w:lastRowLastColumn="0"/>
-            </w:pPr>
-            <w:r>
-              <w:t>User receives both communications</w:t>
-            </w:r>
-          </w:p>
-        </w:tc>
-        <w:tc>
-          <w:tcPr>
-            <w:tcW w:w="2170" w:type="dxa"/>
-          </w:tcPr>
-          <w:p>
-            <w:pPr>
-              <w:cnfStyle w:val="000000000000" w:firstRow="0" w:lastRow="0" w:firstColumn="0" w:lastColumn="0" w:oddVBand="0" w:evenVBand="0" w:oddHBand="0" w:evenHBand="0" w:firstRowFirstColumn="0" w:firstRowLastColumn="0" w:lastRowFirstColumn="0" w:lastRowLastColumn="0"/>
-            </w:pPr>
-            <w:r>
-              <w:t>User receives both communications</w:t>
-            </w:r>
-          </w:p>
-        </w:tc>
-        <w:tc>
-          <w:tcPr>
-            <w:tcW w:w="1260" w:type="dxa"/>
-          </w:tcPr>
-          <w:p>
-            <w:pPr>
-              <w:cnfStyle w:val="000000000000" w:firstRow="0" w:lastRow="0" w:firstColumn="0" w:lastColumn="0" w:oddVBand="0" w:evenVBand="0" w:oddHBand="0" w:evenHBand="0" w:firstRowFirstColumn="0" w:firstRowLastColumn="0" w:lastRowFirstColumn="0" w:lastRowLastColumn="0"/>
-            </w:pPr>
-            <w:r>
-              <w:t>Pass</w:t>
+              <w:t>Functions identically to the signup form but if it validates and the account exists it will change their preferences.</w:t>
             </w:r>
           </w:p>
         </w:tc>
@@ -18800,7 +18954,8 @@
         <w:tc>
           <w:tcPr>
             <w:cnfStyle w:val="001000000000" w:firstRow="0" w:lastRow="0" w:firstColumn="1" w:lastColumn="0" w:oddVBand="0" w:evenVBand="0" w:oddHBand="0" w:evenHBand="0" w:firstRowFirstColumn="0" w:firstRowLastColumn="0" w:lastRowFirstColumn="0" w:lastRowLastColumn="0"/>
-            <w:tcW w:w="698" w:type="dxa"/>
+            <w:tcW w:w="8640" w:type="dxa"/>
+            <w:gridSpan w:val="5"/>
           </w:tcPr>
           <w:p>
             <w:pPr>
@@ -18812,59 +18967,13 @@
               <w:rPr>
                 <w:b w:val="0"/>
               </w:rPr>
-              <w:t>8</w:t>
-            </w:r>
-          </w:p>
-        </w:tc>
-        <w:tc>
-          <w:tcPr>
-            <w:tcW w:w="2272" w:type="dxa"/>
-          </w:tcPr>
-          <w:p>
-            <w:pPr>
-              <w:cnfStyle w:val="000000100000" w:firstRow="0" w:lastRow="0" w:firstColumn="0" w:lastColumn="0" w:oddVBand="0" w:evenVBand="0" w:oddHBand="1" w:evenHBand="0" w:firstRowFirstColumn="0" w:firstRowLastColumn="0" w:lastRowFirstColumn="0" w:lastRowLastColumn="0"/>
-            </w:pPr>
-            <w:r>
-              <w:t>Monthly newsletter selected</w:t>
-            </w:r>
-          </w:p>
-        </w:tc>
-        <w:tc>
-          <w:tcPr>
-            <w:tcW w:w="2240" w:type="dxa"/>
-          </w:tcPr>
-          <w:p>
-            <w:pPr>
-              <w:cnfStyle w:val="000000100000" w:firstRow="0" w:lastRow="0" w:firstColumn="0" w:lastColumn="0" w:oddVBand="0" w:evenVBand="0" w:oddHBand="1" w:evenHBand="0" w:firstRowFirstColumn="0" w:firstRowLastColumn="0" w:lastRowFirstColumn="0" w:lastRowLastColumn="0"/>
-            </w:pPr>
-            <w:r>
-              <w:t>User receives monthly newsletter</w:t>
-            </w:r>
-          </w:p>
-        </w:tc>
-        <w:tc>
-          <w:tcPr>
-            <w:tcW w:w="2170" w:type="dxa"/>
-          </w:tcPr>
-          <w:p>
-            <w:pPr>
-              <w:cnfStyle w:val="000000100000" w:firstRow="0" w:lastRow="0" w:firstColumn="0" w:lastColumn="0" w:oddVBand="0" w:evenVBand="0" w:oddHBand="1" w:evenHBand="0" w:firstRowFirstColumn="0" w:firstRowLastColumn="0" w:lastRowFirstColumn="0" w:lastRowLastColumn="0"/>
-            </w:pPr>
-            <w:r>
-              <w:t>User receives monthly newsletter</w:t>
-            </w:r>
-          </w:p>
-        </w:tc>
-        <w:tc>
-          <w:tcPr>
-            <w:tcW w:w="1260" w:type="dxa"/>
-          </w:tcPr>
-          <w:p>
-            <w:pPr>
-              <w:cnfStyle w:val="000000100000" w:firstRow="0" w:lastRow="0" w:firstColumn="0" w:lastColumn="0" w:oddVBand="0" w:evenVBand="0" w:oddHBand="1" w:evenHBand="0" w:firstRowFirstColumn="0" w:firstRowLastColumn="0" w:lastRowFirstColumn="0" w:lastRowLastColumn="0"/>
-            </w:pPr>
-            <w:r>
-              <w:t>Pass</w:t>
+              <w:t xml:space="preserve">Precondition: </w:t>
+            </w:r>
+            <w:r>
+              <w:rPr>
+                <w:b w:val="0"/>
+              </w:rPr>
+              <w:t>User enters details with new preferences</w:t>
             </w:r>
           </w:p>
         </w:tc>
@@ -18885,7 +18994,7 @@
               <w:rPr>
                 <w:b w:val="0"/>
               </w:rPr>
-              <w:t>9</w:t>
+              <w:t>7</w:t>
             </w:r>
           </w:p>
         </w:tc>
@@ -18898,7 +19007,7 @@
               <w:cnfStyle w:val="000000000000" w:firstRow="0" w:lastRow="0" w:firstColumn="0" w:lastColumn="0" w:oddVBand="0" w:evenVBand="0" w:oddHBand="0" w:evenHBand="0" w:firstRowFirstColumn="0" w:firstRowLastColumn="0" w:lastRowFirstColumn="0" w:lastRowLastColumn="0"/>
             </w:pPr>
             <w:r>
-              <w:t>Breaking newsflash selected</w:t>
+              <w:t>User enters valid account details with different preferences to current ones.</w:t>
             </w:r>
           </w:p>
         </w:tc>
@@ -18911,7 +19020,15 @@
               <w:cnfStyle w:val="000000000000" w:firstRow="0" w:lastRow="0" w:firstColumn="0" w:lastColumn="0" w:oddVBand="0" w:evenVBand="0" w:oddHBand="0" w:evenHBand="0" w:firstRowFirstColumn="0" w:firstRowLastColumn="0" w:lastRowFirstColumn="0" w:lastRowLastColumn="0"/>
             </w:pPr>
             <w:r>
-              <w:t>User receives breaking newsflash</w:t>
+              <w:t>Success message printed.</w:t>
+            </w:r>
+          </w:p>
+          <w:p>
+            <w:pPr>
+              <w:cnfStyle w:val="000000000000" w:firstRow="0" w:lastRow="0" w:firstColumn="0" w:lastColumn="0" w:oddVBand="0" w:evenVBand="0" w:oddHBand="0" w:evenHBand="0" w:firstRowFirstColumn="0" w:firstRowLastColumn="0" w:lastRowFirstColumn="0" w:lastRowLastColumn="0"/>
+            </w:pPr>
+            <w:r>
+              <w:t>User’s details are updated</w:t>
             </w:r>
           </w:p>
         </w:tc>
@@ -18924,7 +19041,15 @@
               <w:cnfStyle w:val="000000000000" w:firstRow="0" w:lastRow="0" w:firstColumn="0" w:lastColumn="0" w:oddVBand="0" w:evenVBand="0" w:oddHBand="0" w:evenHBand="0" w:firstRowFirstColumn="0" w:firstRowLastColumn="0" w:lastRowFirstColumn="0" w:lastRowLastColumn="0"/>
             </w:pPr>
             <w:r>
-              <w:t>User receives breaking newsflash</w:t>
+              <w:t>Success message printed.</w:t>
+            </w:r>
+          </w:p>
+          <w:p>
+            <w:pPr>
+              <w:cnfStyle w:val="000000000000" w:firstRow="0" w:lastRow="0" w:firstColumn="0" w:lastColumn="0" w:oddVBand="0" w:evenVBand="0" w:oddHBand="0" w:evenHBand="0" w:firstRowFirstColumn="0" w:firstRowLastColumn="0" w:lastRowFirstColumn="0" w:lastRowLastColumn="0"/>
+            </w:pPr>
+            <w:r>
+              <w:t>User’s details are updated</w:t>
             </w:r>
           </w:p>
         </w:tc>
@@ -18949,37 +19074,19 @@
         <w:tc>
           <w:tcPr>
             <w:cnfStyle w:val="001000000000" w:firstRow="0" w:lastRow="0" w:firstColumn="1" w:lastColumn="0" w:oddVBand="0" w:evenVBand="0" w:oddHBand="0" w:evenHBand="0" w:firstRowFirstColumn="0" w:firstRowLastColumn="0" w:lastRowFirstColumn="0" w:lastRowLastColumn="0"/>
-            <w:tcW w:w="8640" w:type="dxa"/>
-            <w:gridSpan w:val="5"/>
-          </w:tcPr>
-          <w:p>
-            <w:r>
+            <w:tcW w:w="698" w:type="dxa"/>
+          </w:tcPr>
+          <w:p>
+            <w:pPr>
               <w:rPr>
                 <w:b w:val="0"/>
               </w:rPr>
-              <w:t>Precondition: Enter full name</w:t>
-            </w:r>
-          </w:p>
-        </w:tc>
-      </w:tr>
-      <w:tr>
-        <w:tc>
-          <w:tcPr>
-            <w:cnfStyle w:val="001000000000" w:firstRow="0" w:lastRow="0" w:firstColumn="1" w:lastColumn="0" w:oddVBand="0" w:evenVBand="0" w:oddHBand="0" w:evenHBand="0" w:firstRowFirstColumn="0" w:firstRowLastColumn="0" w:lastRowFirstColumn="0" w:lastRowLastColumn="0"/>
-            <w:tcW w:w="698" w:type="dxa"/>
-          </w:tcPr>
-          <w:p>
-            <w:pPr>
+            </w:pPr>
+            <w:r>
               <w:rPr>
                 <w:b w:val="0"/>
               </w:rPr>
-            </w:pPr>
-            <w:r>
-              <w:rPr>
-                <w:b w:val="0"/>
-              </w:rPr>
-              <w:lastRenderedPageBreak/>
-              <w:t>10</w:t>
+              <w:t>8</w:t>
             </w:r>
           </w:p>
         </w:tc>
@@ -18989,10 +19096,10 @@
           </w:tcPr>
           <w:p>
             <w:pPr>
-              <w:cnfStyle w:val="000000000000" w:firstRow="0" w:lastRow="0" w:firstColumn="0" w:lastColumn="0" w:oddVBand="0" w:evenVBand="0" w:oddHBand="0" w:evenHBand="0" w:firstRowFirstColumn="0" w:firstRowLastColumn="0" w:lastRowFirstColumn="0" w:lastRowLastColumn="0"/>
-            </w:pPr>
-            <w:r>
-              <w:t>Automatically sends email for removal of member details</w:t>
+              <w:cnfStyle w:val="000000100000" w:firstRow="0" w:lastRow="0" w:firstColumn="0" w:lastColumn="0" w:oddVBand="0" w:evenVBand="0" w:oddHBand="1" w:evenHBand="0" w:firstRowFirstColumn="0" w:firstRowLastColumn="0" w:lastRowFirstColumn="0" w:lastRowLastColumn="0"/>
+            </w:pPr>
+            <w:r>
+              <w:t>User enters invalid account</w:t>
             </w:r>
           </w:p>
         </w:tc>
@@ -19002,10 +19109,10 @@
           </w:tcPr>
           <w:p>
             <w:pPr>
-              <w:cnfStyle w:val="000000000000" w:firstRow="0" w:lastRow="0" w:firstColumn="0" w:lastColumn="0" w:oddVBand="0" w:evenVBand="0" w:oddHBand="0" w:evenHBand="0" w:firstRowFirstColumn="0" w:firstRowLastColumn="0" w:lastRowFirstColumn="0" w:lastRowLastColumn="0"/>
-            </w:pPr>
-            <w:r>
-              <w:t>Member details removed form database</w:t>
+              <w:cnfStyle w:val="000000100000" w:firstRow="0" w:lastRow="0" w:firstColumn="0" w:lastColumn="0" w:oddVBand="0" w:evenVBand="0" w:oddHBand="1" w:evenHBand="0" w:firstRowFirstColumn="0" w:firstRowLastColumn="0" w:lastRowFirstColumn="0" w:lastRowLastColumn="0"/>
+            </w:pPr>
+            <w:r>
+              <w:t>Failure message printed</w:t>
             </w:r>
           </w:p>
         </w:tc>
@@ -19015,10 +19122,10 @@
           </w:tcPr>
           <w:p>
             <w:pPr>
-              <w:cnfStyle w:val="000000000000" w:firstRow="0" w:lastRow="0" w:firstColumn="0" w:lastColumn="0" w:oddVBand="0" w:evenVBand="0" w:oddHBand="0" w:evenHBand="0" w:firstRowFirstColumn="0" w:firstRowLastColumn="0" w:lastRowFirstColumn="0" w:lastRowLastColumn="0"/>
-            </w:pPr>
-            <w:r>
-              <w:t>Member details removed form database</w:t>
+              <w:cnfStyle w:val="000000100000" w:firstRow="0" w:lastRow="0" w:firstColumn="0" w:lastColumn="0" w:oddVBand="0" w:evenVBand="0" w:oddHBand="1" w:evenHBand="0" w:firstRowFirstColumn="0" w:firstRowLastColumn="0" w:lastRowFirstColumn="0" w:lastRowLastColumn="0"/>
+            </w:pPr>
+            <w:r>
+              <w:t>Failure message printed</w:t>
             </w:r>
           </w:p>
         </w:tc>
@@ -19028,11 +19135,13 @@
           </w:tcPr>
           <w:p>
             <w:pPr>
-              <w:cnfStyle w:val="000000000000" w:firstRow="0" w:lastRow="0" w:firstColumn="0" w:lastColumn="0" w:oddVBand="0" w:evenVBand="0" w:oddHBand="0" w:evenHBand="0" w:firstRowFirstColumn="0" w:firstRowLastColumn="0" w:lastRowFirstColumn="0" w:lastRowLastColumn="0"/>
+              <w:cnfStyle w:val="000000100000" w:firstRow="0" w:lastRow="0" w:firstColumn="0" w:lastColumn="0" w:oddVBand="0" w:evenVBand="0" w:oddHBand="1" w:evenHBand="0" w:firstRowFirstColumn="0" w:firstRowLastColumn="0" w:lastRowFirstColumn="0" w:lastRowLastColumn="0"/>
             </w:pPr>
             <w:r>
               <w:t>Pass</w:t>
             </w:r>
+            <w:bookmarkStart w:id="107" w:name="_GoBack"/>
+            <w:bookmarkEnd w:id="107"/>
           </w:p>
         </w:tc>
       </w:tr>
@@ -19043,6 +19152,259 @@
           <w:lang w:val="en-AU"/>
         </w:rPr>
       </w:pPr>
+      <w:r>
+        <w:rPr>
+          <w:lang w:val="en-AU"/>
+        </w:rPr>
+        <w:t>Ref:</w:t>
+      </w:r>
+    </w:p>
+    <w:p>
+      <w:pPr>
+        <w:rPr>
+          <w:lang w:val="en-AU"/>
+        </w:rPr>
+      </w:pPr>
+      <w:r>
+        <w:rPr>
+          <w:lang w:val="en-AU"/>
+        </w:rPr>
+        <w:t>7.</w:t>
+      </w:r>
+    </w:p>
+    <w:p>
+      <w:pPr>
+        <w:rPr>
+          <w:lang w:val="en-AU"/>
+        </w:rPr>
+      </w:pPr>
+      <w:r>
+        <w:rPr>
+          <w:lang w:val="en-AU"/>
+        </w:rPr>
+        <w:t>Original preferences:</w:t>
+      </w:r>
+    </w:p>
+    <w:p>
+      <w:pPr>
+        <w:rPr>
+          <w:lang w:val="en-AU"/>
+        </w:rPr>
+      </w:pPr>
+      <w:r>
+        <w:rPr>
+          <w:lang w:val="en-AU"/>
+        </w:rPr>
+        <w:drawing>
+          <wp:inline distT="0" distB="0" distL="0" distR="0" wp14:anchorId="7A5C8FE0" wp14:editId="4C088806">
+            <wp:extent cx="4448796" cy="400106"/>
+            <wp:effectExtent l="0" t="0" r="0" b="0"/>
+            <wp:docPr id="79" name="Picture 79"/>
+            <wp:cNvGraphicFramePr>
+              <a:graphicFrameLocks xmlns:a="http://schemas.openxmlformats.org/drawingml/2006/main" noChangeAspect="1"/>
+            </wp:cNvGraphicFramePr>
+            <a:graphic xmlns:a="http://schemas.openxmlformats.org/drawingml/2006/main">
+              <a:graphicData uri="http://schemas.openxmlformats.org/drawingml/2006/picture">
+                <pic:pic xmlns:pic="http://schemas.openxmlformats.org/drawingml/2006/picture">
+                  <pic:nvPicPr>
+                    <pic:cNvPr id="1" name=""/>
+                    <pic:cNvPicPr/>
+                  </pic:nvPicPr>
+                  <pic:blipFill>
+                    <a:blip r:embed="rId95"/>
+                    <a:stretch>
+                      <a:fillRect/>
+                    </a:stretch>
+                  </pic:blipFill>
+                  <pic:spPr>
+                    <a:xfrm>
+                      <a:off x="0" y="0"/>
+                      <a:ext cx="4448796" cy="400106"/>
+                    </a:xfrm>
+                    <a:prstGeom prst="rect">
+                      <a:avLst/>
+                    </a:prstGeom>
+                  </pic:spPr>
+                </pic:pic>
+              </a:graphicData>
+            </a:graphic>
+          </wp:inline>
+        </w:drawing>
+      </w:r>
+    </w:p>
+    <w:p>
+      <w:pPr>
+        <w:rPr>
+          <w:lang w:val="en-AU"/>
+        </w:rPr>
+      </w:pPr>
+      <w:r>
+        <w:rPr>
+          <w:lang w:val="en-AU"/>
+        </w:rPr>
+        <w:t>New Preferences:</w:t>
+      </w:r>
+    </w:p>
+    <w:p>
+      <w:pPr>
+        <w:rPr>
+          <w:lang w:val="en-AU"/>
+        </w:rPr>
+      </w:pPr>
+      <w:r>
+        <w:rPr>
+          <w:lang w:val="en-AU"/>
+        </w:rPr>
+        <w:drawing>
+          <wp:inline distT="0" distB="0" distL="0" distR="0" wp14:anchorId="75D91505" wp14:editId="56164414">
+            <wp:extent cx="1847850" cy="998067"/>
+            <wp:effectExtent l="0" t="0" r="0" b="0"/>
+            <wp:docPr id="80" name="Picture 80"/>
+            <wp:cNvGraphicFramePr>
+              <a:graphicFrameLocks xmlns:a="http://schemas.openxmlformats.org/drawingml/2006/main" noChangeAspect="1"/>
+            </wp:cNvGraphicFramePr>
+            <a:graphic xmlns:a="http://schemas.openxmlformats.org/drawingml/2006/main">
+              <a:graphicData uri="http://schemas.openxmlformats.org/drawingml/2006/picture">
+                <pic:pic xmlns:pic="http://schemas.openxmlformats.org/drawingml/2006/picture">
+                  <pic:nvPicPr>
+                    <pic:cNvPr id="1" name=""/>
+                    <pic:cNvPicPr/>
+                  </pic:nvPicPr>
+                  <pic:blipFill>
+                    <a:blip r:embed="rId96"/>
+                    <a:stretch>
+                      <a:fillRect/>
+                    </a:stretch>
+                  </pic:blipFill>
+                  <pic:spPr>
+                    <a:xfrm>
+                      <a:off x="0" y="0"/>
+                      <a:ext cx="1875922" cy="1013229"/>
+                    </a:xfrm>
+                    <a:prstGeom prst="rect">
+                      <a:avLst/>
+                    </a:prstGeom>
+                  </pic:spPr>
+                </pic:pic>
+              </a:graphicData>
+            </a:graphic>
+          </wp:inline>
+        </w:drawing>
+      </w:r>
+    </w:p>
+    <w:p>
+      <w:pPr>
+        <w:rPr>
+          <w:lang w:val="en-AU"/>
+        </w:rPr>
+      </w:pPr>
+      <w:r>
+        <w:rPr>
+          <w:lang w:val="en-AU"/>
+        </w:rPr>
+        <w:drawing>
+          <wp:inline distT="0" distB="0" distL="0" distR="0" wp14:anchorId="68AC18ED" wp14:editId="2D4535C8">
+            <wp:extent cx="4448796" cy="419158"/>
+            <wp:effectExtent l="0" t="0" r="9525" b="0"/>
+            <wp:docPr id="81" name="Picture 81"/>
+            <wp:cNvGraphicFramePr>
+              <a:graphicFrameLocks xmlns:a="http://schemas.openxmlformats.org/drawingml/2006/main" noChangeAspect="1"/>
+            </wp:cNvGraphicFramePr>
+            <a:graphic xmlns:a="http://schemas.openxmlformats.org/drawingml/2006/main">
+              <a:graphicData uri="http://schemas.openxmlformats.org/drawingml/2006/picture">
+                <pic:pic xmlns:pic="http://schemas.openxmlformats.org/drawingml/2006/picture">
+                  <pic:nvPicPr>
+                    <pic:cNvPr id="1" name=""/>
+                    <pic:cNvPicPr/>
+                  </pic:nvPicPr>
+                  <pic:blipFill>
+                    <a:blip r:embed="rId97"/>
+                    <a:stretch>
+                      <a:fillRect/>
+                    </a:stretch>
+                  </pic:blipFill>
+                  <pic:spPr>
+                    <a:xfrm>
+                      <a:off x="0" y="0"/>
+                      <a:ext cx="4448796" cy="419158"/>
+                    </a:xfrm>
+                    <a:prstGeom prst="rect">
+                      <a:avLst/>
+                    </a:prstGeom>
+                  </pic:spPr>
+                </pic:pic>
+              </a:graphicData>
+            </a:graphic>
+          </wp:inline>
+        </w:drawing>
+      </w:r>
+    </w:p>
+    <w:p>
+      <w:pPr>
+        <w:rPr>
+          <w:lang w:val="en-AU"/>
+        </w:rPr>
+      </w:pPr>
+      <w:r>
+        <w:rPr>
+          <w:lang w:val="en-AU"/>
+        </w:rPr>
+        <w:t>8.</w:t>
+      </w:r>
+    </w:p>
+    <w:p>
+      <w:pPr>
+        <w:rPr>
+          <w:lang w:val="en-AU"/>
+        </w:rPr>
+      </w:pPr>
+      <w:r>
+        <w:rPr>
+          <w:lang w:val="en-AU"/>
+        </w:rPr>
+        <w:drawing>
+          <wp:inline distT="0" distB="0" distL="0" distR="0" wp14:anchorId="5D93AA75" wp14:editId="25AE68A5">
+            <wp:extent cx="2257425" cy="1212321"/>
+            <wp:effectExtent l="0" t="0" r="0" b="6985"/>
+            <wp:docPr id="82" name="Picture 82"/>
+            <wp:cNvGraphicFramePr>
+              <a:graphicFrameLocks xmlns:a="http://schemas.openxmlformats.org/drawingml/2006/main" noChangeAspect="1"/>
+            </wp:cNvGraphicFramePr>
+            <a:graphic xmlns:a="http://schemas.openxmlformats.org/drawingml/2006/main">
+              <a:graphicData uri="http://schemas.openxmlformats.org/drawingml/2006/picture">
+                <pic:pic xmlns:pic="http://schemas.openxmlformats.org/drawingml/2006/picture">
+                  <pic:nvPicPr>
+                    <pic:cNvPr id="1" name=""/>
+                    <pic:cNvPicPr/>
+                  </pic:nvPicPr>
+                  <pic:blipFill>
+                    <a:blip r:embed="rId98"/>
+                    <a:stretch>
+                      <a:fillRect/>
+                    </a:stretch>
+                  </pic:blipFill>
+                  <pic:spPr>
+                    <a:xfrm>
+                      <a:off x="0" y="0"/>
+                      <a:ext cx="2384824" cy="1280739"/>
+                    </a:xfrm>
+                    <a:prstGeom prst="rect">
+                      <a:avLst/>
+                    </a:prstGeom>
+                  </pic:spPr>
+                </pic:pic>
+              </a:graphicData>
+            </a:graphic>
+          </wp:inline>
+        </w:drawing>
+      </w:r>
+    </w:p>
+    <w:p>
+      <w:pPr>
+        <w:rPr>
+          <w:lang w:val="en-AU"/>
+        </w:rPr>
+      </w:pPr>
     </w:p>
     <w:p>
       <w:pPr>
@@ -19050,8 +19412,8 @@
           <w:lang w:val="en-AU"/>
         </w:rPr>
         <w:sectPr>
-          <w:headerReference w:type="default" r:id="rId89"/>
-          <w:headerReference w:type="first" r:id="rId90"/>
+          <w:headerReference w:type="default" r:id="rId99"/>
+          <w:headerReference w:type="first" r:id="rId100"/>
           <w:pgSz w:w="12240" w:h="15840"/>
           <w:pgMar w:top="1728" w:right="1800" w:bottom="1440" w:left="1800" w:header="720" w:footer="720" w:gutter="0"/>
           <w:cols w:space="720"/>
@@ -19067,7 +19429,7 @@
           <w:lang w:val="en-AU"/>
         </w:rPr>
       </w:pPr>
-      <w:bookmarkStart w:id="107" w:name="_Toc57875367"/>
+      <w:bookmarkStart w:id="108" w:name="_Toc57875367"/>
       <w:r>
         <w:rPr>
           <w:lang w:val="en-AU"/>
@@ -19075,7 +19437,7 @@
         <w:lastRenderedPageBreak/>
         <w:t>Sprint 3</w:t>
       </w:r>
-      <w:bookmarkEnd w:id="107"/>
+      <w:bookmarkEnd w:id="108"/>
     </w:p>
     <w:p>
       <w:pPr>
@@ -19158,7 +19520,7 @@
     <w:p>
       <w:pPr>
         <w:sectPr>
-          <w:headerReference w:type="first" r:id="rId91"/>
+          <w:headerReference w:type="first" r:id="rId101"/>
           <w:pgSz w:w="12240" w:h="15840"/>
           <w:pgMar w:top="1728" w:right="1800" w:bottom="1440" w:left="1800" w:header="720" w:footer="720" w:gutter="0"/>
           <w:cols w:space="720"/>
@@ -19174,7 +19536,7 @@
           <w:lang w:val="en-AU"/>
         </w:rPr>
       </w:pPr>
-      <w:bookmarkStart w:id="108" w:name="_Toc57875368"/>
+      <w:bookmarkStart w:id="109" w:name="_Toc57875368"/>
       <w:r>
         <w:rPr>
           <w:lang w:val="en-AU"/>
@@ -19182,7 +19544,7 @@
         <w:lastRenderedPageBreak/>
         <w:t>Meeting Minutes</w:t>
       </w:r>
-      <w:bookmarkEnd w:id="108"/>
+      <w:bookmarkEnd w:id="109"/>
     </w:p>
     <w:p>
       <w:pPr>
@@ -19420,7 +19782,7 @@
           <w:lang w:val="en-AU"/>
         </w:rPr>
       </w:pPr>
-      <w:bookmarkStart w:id="109" w:name="_Toc57875369"/>
+      <w:bookmarkStart w:id="110" w:name="_Toc57875369"/>
       <w:r>
         <w:rPr>
           <w:lang w:val="en-AU"/>
@@ -19428,7 +19790,7 @@
         <w:lastRenderedPageBreak/>
         <w:t>Meeting Minutes</w:t>
       </w:r>
-      <w:bookmarkEnd w:id="109"/>
+      <w:bookmarkEnd w:id="110"/>
     </w:p>
     <w:p>
       <w:pPr>
@@ -19458,14 +19820,14 @@
           <w:lang w:val="en-AU"/>
         </w:rPr>
       </w:pPr>
-      <w:bookmarkStart w:id="110" w:name="_Toc57875370"/>
+      <w:bookmarkStart w:id="111" w:name="_Toc57875370"/>
       <w:r>
         <w:rPr>
           <w:lang w:val="en-AU"/>
         </w:rPr>
         <w:t>Agenda Items</w:t>
       </w:r>
-      <w:bookmarkEnd w:id="110"/>
+      <w:bookmarkEnd w:id="111"/>
     </w:p>
     <w:p>
       <w:pPr>
@@ -20279,8 +20641,8 @@
           <w:lang w:val="en-AU"/>
         </w:rPr>
         <w:sectPr>
-          <w:headerReference w:type="default" r:id="rId92"/>
-          <w:headerReference w:type="first" r:id="rId93"/>
+          <w:headerReference w:type="default" r:id="rId102"/>
+          <w:headerReference w:type="first" r:id="rId103"/>
           <w:pgSz w:w="12240" w:h="15840"/>
           <w:pgMar w:top="1728" w:right="1800" w:bottom="1440" w:left="1800" w:header="720" w:footer="720" w:gutter="0"/>
           <w:cols w:space="720"/>
@@ -20293,12 +20655,12 @@
       <w:pPr>
         <w:pStyle w:val="SectionTitle"/>
       </w:pPr>
-      <w:bookmarkStart w:id="111" w:name="_Toc57875371"/>
+      <w:bookmarkStart w:id="112" w:name="_Toc57875371"/>
       <w:r>
         <w:lastRenderedPageBreak/>
         <w:t>Source Control Snapshot and History</w:t>
       </w:r>
-      <w:bookmarkEnd w:id="111"/>
+      <w:bookmarkEnd w:id="112"/>
     </w:p>
     <w:p>
       <w:pPr>
@@ -20317,18 +20679,18 @@
       <w:pPr>
         <w:pStyle w:val="Heading1"/>
       </w:pPr>
-      <w:bookmarkStart w:id="112" w:name="_Toc57875372"/>
+      <w:bookmarkStart w:id="113" w:name="_Toc57875372"/>
       <w:r>
         <w:lastRenderedPageBreak/>
         <w:t>Source Control Snapshot</w:t>
       </w:r>
-      <w:bookmarkEnd w:id="112"/>
+      <w:bookmarkEnd w:id="113"/>
     </w:p>
     <w:p>
       <w:r>
         <w:t xml:space="preserve">Below is the snapshot for out GitHub repository. Click </w:t>
       </w:r>
-      <w:hyperlink r:id="rId94" w:history="1">
+      <w:hyperlink r:id="rId104" w:history="1">
         <w:r>
           <w:rPr>
             <w:rStyle w:val="Hyperlink"/>
@@ -20361,7 +20723,7 @@
                     <pic:cNvPicPr/>
                   </pic:nvPicPr>
                   <pic:blipFill>
-                    <a:blip r:embed="rId95" cstate="print">
+                    <a:blip r:embed="rId105" cstate="print">
                       <a:extLst>
                         <a:ext uri="{28A0092B-C50C-407E-A947-70E740481C1C}">
                           <a14:useLocalDpi xmlns:a14="http://schemas.microsoft.com/office/drawing/2010/main" val="0"/>
@@ -20409,7 +20771,7 @@
                     <pic:cNvPicPr/>
                   </pic:nvPicPr>
                   <pic:blipFill>
-                    <a:blip r:embed="rId96" cstate="print">
+                    <a:blip r:embed="rId106" cstate="print">
                       <a:extLst>
                         <a:ext uri="{28A0092B-C50C-407E-A947-70E740481C1C}">
                           <a14:useLocalDpi xmlns:a14="http://schemas.microsoft.com/office/drawing/2010/main" val="0"/>
@@ -20445,12 +20807,12 @@
       <w:pPr>
         <w:pStyle w:val="Heading1"/>
       </w:pPr>
-      <w:bookmarkStart w:id="113" w:name="_Toc57875373"/>
+      <w:bookmarkStart w:id="114" w:name="_Toc57875373"/>
       <w:r>
         <w:lastRenderedPageBreak/>
         <w:t>Source Control History</w:t>
       </w:r>
-      <w:bookmarkEnd w:id="113"/>
+      <w:bookmarkEnd w:id="114"/>
     </w:p>
     <w:tbl>
       <w:tblPr>
@@ -20715,7 +21077,7 @@
                     <pic:cNvPicPr/>
                   </pic:nvPicPr>
                   <pic:blipFill>
-                    <a:blip r:embed="rId97">
+                    <a:blip r:embed="rId107">
                       <a:extLst>
                         <a:ext uri="{28A0092B-C50C-407E-A947-70E740481C1C}">
                           <a14:useLocalDpi xmlns:a14="http://schemas.microsoft.com/office/drawing/2010/main" val="0"/>
@@ -20776,7 +21138,7 @@
                     <pic:cNvPicPr/>
                   </pic:nvPicPr>
                   <pic:blipFill>
-                    <a:blip r:embed="rId98">
+                    <a:blip r:embed="rId108">
                       <a:extLst>
                         <a:ext uri="{28A0092B-C50C-407E-A947-70E740481C1C}">
                           <a14:useLocalDpi xmlns:a14="http://schemas.microsoft.com/office/drawing/2010/main" val="0"/>
@@ -20839,7 +21201,7 @@
                     <pic:cNvPicPr/>
                   </pic:nvPicPr>
                   <pic:blipFill>
-                    <a:blip r:embed="rId99">
+                    <a:blip r:embed="rId109">
                       <a:extLst>
                         <a:ext uri="{28A0092B-C50C-407E-A947-70E740481C1C}">
                           <a14:useLocalDpi xmlns:a14="http://schemas.microsoft.com/office/drawing/2010/main" val="0"/>
@@ -20905,7 +21267,7 @@
                     <pic:cNvPicPr/>
                   </pic:nvPicPr>
                   <pic:blipFill>
-                    <a:blip r:embed="rId100">
+                    <a:blip r:embed="rId110">
                       <a:extLst>
                         <a:ext uri="{28A0092B-C50C-407E-A947-70E740481C1C}">
                           <a14:useLocalDpi xmlns:a14="http://schemas.microsoft.com/office/drawing/2010/main" val="0"/>
@@ -20965,7 +21327,7 @@
                     <pic:cNvPicPr/>
                   </pic:nvPicPr>
                   <pic:blipFill>
-                    <a:blip r:embed="rId101">
+                    <a:blip r:embed="rId111">
                       <a:extLst>
                         <a:ext uri="{28A0092B-C50C-407E-A947-70E740481C1C}">
                           <a14:useLocalDpi xmlns:a14="http://schemas.microsoft.com/office/drawing/2010/main" val="0"/>
@@ -21038,7 +21400,7 @@
                     <pic:cNvPicPr/>
                   </pic:nvPicPr>
                   <pic:blipFill>
-                    <a:blip r:embed="rId102">
+                    <a:blip r:embed="rId112">
                       <a:extLst>
                         <a:ext uri="{28A0092B-C50C-407E-A947-70E740481C1C}">
                           <a14:useLocalDpi xmlns:a14="http://schemas.microsoft.com/office/drawing/2010/main" val="0"/>
@@ -21078,8 +21440,8 @@
           <w:lang w:val="en-AU"/>
         </w:rPr>
         <w:sectPr>
-          <w:headerReference w:type="default" r:id="rId103"/>
-          <w:headerReference w:type="first" r:id="rId104"/>
+          <w:headerReference w:type="default" r:id="rId113"/>
+          <w:headerReference w:type="first" r:id="rId114"/>
           <w:pgSz w:w="12240" w:h="15840"/>
           <w:pgMar w:top="1728" w:right="1800" w:bottom="1440" w:left="1800" w:header="720" w:footer="720" w:gutter="0"/>
           <w:cols w:space="720"/>
@@ -21095,7 +21457,7 @@
           <w:lang w:val="en-AU"/>
         </w:rPr>
       </w:pPr>
-      <w:bookmarkStart w:id="114" w:name="_Toc57875374"/>
+      <w:bookmarkStart w:id="115" w:name="_Toc57875374"/>
       <w:r>
         <w:rPr>
           <w:lang w:val="en-AU"/>
@@ -21103,7 +21465,7 @@
         <w:lastRenderedPageBreak/>
         <w:t>Project Management Plan</w:t>
       </w:r>
-      <w:bookmarkEnd w:id="114"/>
+      <w:bookmarkEnd w:id="115"/>
     </w:p>
     <w:p>
       <w:pPr>
@@ -21149,12 +21511,12 @@
       <w:pPr>
         <w:pStyle w:val="Heading1"/>
       </w:pPr>
-      <w:bookmarkStart w:id="115" w:name="_Toc57875375"/>
+      <w:bookmarkStart w:id="116" w:name="_Toc57875375"/>
       <w:r>
         <w:lastRenderedPageBreak/>
         <w:t>Project Management Plan Snapshot</w:t>
       </w:r>
-      <w:bookmarkEnd w:id="115"/>
+      <w:bookmarkEnd w:id="116"/>
     </w:p>
     <w:p>
       <w:pPr>
@@ -21182,7 +21544,7 @@
                     <pic:cNvPicPr/>
                   </pic:nvPicPr>
                   <pic:blipFill>
-                    <a:blip r:embed="rId105" cstate="print">
+                    <a:blip r:embed="rId115" cstate="print">
                       <a:extLst>
                         <a:ext uri="{28A0092B-C50C-407E-A947-70E740481C1C}">
                           <a14:useLocalDpi xmlns:a14="http://schemas.microsoft.com/office/drawing/2010/main" val="0"/>
@@ -21222,7 +21584,7 @@
           <w:lang w:val="en-AU"/>
         </w:rPr>
         <w:sectPr>
-          <w:headerReference w:type="first" r:id="rId106"/>
+          <w:headerReference w:type="first" r:id="rId116"/>
           <w:pgSz w:w="12240" w:h="15840"/>
           <w:pgMar w:top="1728" w:right="1800" w:bottom="1440" w:left="1800" w:header="720" w:footer="720" w:gutter="0"/>
           <w:cols w:space="720"/>
@@ -21238,7 +21600,7 @@
           <w:lang w:val="en-AU"/>
         </w:rPr>
       </w:pPr>
-      <w:bookmarkStart w:id="116" w:name="_Toc57875376"/>
+      <w:bookmarkStart w:id="117" w:name="_Toc57875376"/>
       <w:r>
         <w:rPr>
           <w:lang w:val="en-AU"/>
@@ -21246,7 +21608,7 @@
         <w:lastRenderedPageBreak/>
         <w:t>Optimisation Report</w:t>
       </w:r>
-      <w:bookmarkEnd w:id="116"/>
+      <w:bookmarkEnd w:id="117"/>
     </w:p>
     <w:p>
       <w:pPr>
@@ -21268,7 +21630,7 @@
           <w:lang w:val="en-AU"/>
         </w:rPr>
       </w:pPr>
-      <w:bookmarkStart w:id="117" w:name="_Toc57875377"/>
+      <w:bookmarkStart w:id="118" w:name="_Toc57875377"/>
       <w:r>
         <w:rPr>
           <w:lang w:val="en-AU"/>
@@ -21282,7 +21644,7 @@
         </w:rPr>
         <w:t>Optimisation</w:t>
       </w:r>
-      <w:bookmarkEnd w:id="117"/>
+      <w:bookmarkEnd w:id="118"/>
     </w:p>
     <w:p>
       <w:pPr>
@@ -21497,14 +21859,14 @@
           <w:lang w:val="en-AU"/>
         </w:rPr>
       </w:pPr>
-      <w:bookmarkStart w:id="118" w:name="_Toc57875378"/>
+      <w:bookmarkStart w:id="119" w:name="_Toc57875378"/>
       <w:r>
         <w:rPr>
           <w:lang w:val="en-AU"/>
         </w:rPr>
         <w:t>Client-side and Server-side Optimisation</w:t>
       </w:r>
-      <w:bookmarkEnd w:id="118"/>
+      <w:bookmarkEnd w:id="119"/>
     </w:p>
     <w:p>
       <w:pPr>
@@ -21529,21 +21891,7 @@
         <w:rPr>
           <w:lang w:val="en-AU"/>
         </w:rPr>
-        <w:t xml:space="preserve">Our server-side relates to how long it takes to run on the server to execute requests. Optimising our performance on the server generally involves </w:t>
-      </w:r>
-      <w:proofErr w:type="gramStart"/>
-      <w:r>
-        <w:rPr>
-          <w:lang w:val="en-AU"/>
-        </w:rPr>
-        <w:t>Optimising</w:t>
-      </w:r>
-      <w:proofErr w:type="gramEnd"/>
-      <w:r>
-        <w:rPr>
-          <w:lang w:val="en-AU"/>
-        </w:rPr>
-        <w:t xml:space="preserve"> the database queries and other application dependencies.</w:t>
+        <w:t>Our server-side relates to how long it takes to run on the server to execute requests. Optimising our performance on the server generally involves Optimising the database queries and other application dependencies.</w:t>
       </w:r>
     </w:p>
     <w:p>
@@ -21566,7 +21914,7 @@
           <w:lang w:val="en-AU"/>
         </w:rPr>
       </w:pPr>
-      <w:bookmarkStart w:id="119" w:name="_Toc57875379"/>
+      <w:bookmarkStart w:id="120" w:name="_Toc57875379"/>
       <w:r>
         <w:rPr>
           <w:lang w:val="en-AU"/>
@@ -21586,7 +21934,7 @@
         </w:rPr>
         <w:t>ptimisation</w:t>
       </w:r>
-      <w:bookmarkEnd w:id="119"/>
+      <w:bookmarkEnd w:id="120"/>
     </w:p>
     <w:p>
       <w:pPr>
@@ -21652,16 +22000,8 @@
         <w:rPr>
           <w:lang w:val="en-AU"/>
         </w:rPr>
-        <w:t xml:space="preserve">Bundle and </w:t>
-      </w:r>
-      <w:proofErr w:type="spellStart"/>
-      <w:r>
-        <w:rPr>
-          <w:lang w:val="en-AU"/>
-        </w:rPr>
-        <w:t>Minification</w:t>
-      </w:r>
-      <w:proofErr w:type="spellEnd"/>
+        <w:t>Bundle and Minification</w:t>
+      </w:r>
     </w:p>
     <w:p>
       <w:pPr>
@@ -21820,8 +22160,8 @@
           <w:lang w:val="en-AU"/>
         </w:rPr>
         <w:sectPr>
-          <w:headerReference w:type="default" r:id="rId107"/>
-          <w:headerReference w:type="first" r:id="rId108"/>
+          <w:headerReference w:type="default" r:id="rId117"/>
+          <w:headerReference w:type="first" r:id="rId118"/>
           <w:pgSz w:w="12240" w:h="15840"/>
           <w:pgMar w:top="1728" w:right="1800" w:bottom="1440" w:left="1800" w:header="720" w:footer="720" w:gutter="0"/>
           <w:cols w:space="720"/>
@@ -21837,7 +22177,7 @@
           <w:lang w:val="en-AU"/>
         </w:rPr>
       </w:pPr>
-      <w:bookmarkStart w:id="120" w:name="_Toc57875380"/>
+      <w:bookmarkStart w:id="121" w:name="_Toc57875380"/>
       <w:r>
         <w:rPr>
           <w:lang w:val="en-AU"/>
@@ -21857,7 +22197,7 @@
         </w:rPr>
         <w:t>Testing Plan</w:t>
       </w:r>
-      <w:bookmarkEnd w:id="120"/>
+      <w:bookmarkEnd w:id="121"/>
     </w:p>
     <w:p>
       <w:pPr>
@@ -22206,12 +22546,12 @@
       <w:pPr>
         <w:pStyle w:val="Heading1"/>
       </w:pPr>
-      <w:bookmarkStart w:id="121" w:name="_Toc57875381"/>
+      <w:bookmarkStart w:id="122" w:name="_Toc57875381"/>
       <w:r>
         <w:lastRenderedPageBreak/>
         <w:t>Updated Test Table</w:t>
       </w:r>
-      <w:bookmarkEnd w:id="121"/>
+      <w:bookmarkEnd w:id="122"/>
     </w:p>
     <w:tbl>
       <w:tblPr>
@@ -22620,15 +22960,7 @@
     </w:p>
     <w:p>
       <w:r>
-        <w:t>11</w:t>
-      </w:r>
-      <w:proofErr w:type="gramStart"/>
-      <w:r>
-        <w:t>.a</w:t>
-      </w:r>
-      <w:proofErr w:type="gramEnd"/>
-      <w:r>
-        <w:t>/b</w:t>
+        <w:t>11.a/b</w:t>
       </w:r>
     </w:p>
     <w:p>
@@ -22652,7 +22984,7 @@
                     <pic:cNvPicPr/>
                   </pic:nvPicPr>
                   <pic:blipFill>
-                    <a:blip r:embed="rId109"/>
+                    <a:blip r:embed="rId119"/>
                     <a:stretch>
                       <a:fillRect/>
                     </a:stretch>
@@ -22692,7 +23024,7 @@
                     <pic:cNvPicPr/>
                   </pic:nvPicPr>
                   <pic:blipFill>
-                    <a:blip r:embed="rId110"/>
+                    <a:blip r:embed="rId120"/>
                     <a:stretch>
                       <a:fillRect/>
                     </a:stretch>
@@ -22745,7 +23077,7 @@
                     <pic:cNvPicPr/>
                   </pic:nvPicPr>
                   <pic:blipFill>
-                    <a:blip r:embed="rId111"/>
+                    <a:blip r:embed="rId121"/>
                     <a:stretch>
                       <a:fillRect/>
                     </a:stretch>
@@ -22787,7 +23119,7 @@
                     <pic:cNvPicPr/>
                   </pic:nvPicPr>
                   <pic:blipFill>
-                    <a:blip r:embed="rId112"/>
+                    <a:blip r:embed="rId122"/>
                     <a:stretch>
                       <a:fillRect/>
                     </a:stretch>
@@ -22810,15 +23142,7 @@
     </w:p>
     <w:p>
       <w:r>
-        <w:t>14</w:t>
-      </w:r>
-      <w:proofErr w:type="gramStart"/>
-      <w:r>
-        <w:t>.a</w:t>
-      </w:r>
-      <w:proofErr w:type="gramEnd"/>
-      <w:r>
-        <w:t>/b</w:t>
+        <w:t>14.a/b</w:t>
       </w:r>
     </w:p>
     <w:p>
@@ -22842,7 +23166,7 @@
                     <pic:cNvPicPr/>
                   </pic:nvPicPr>
                   <pic:blipFill>
-                    <a:blip r:embed="rId113"/>
+                    <a:blip r:embed="rId123"/>
                     <a:stretch>
                       <a:fillRect/>
                     </a:stretch>
@@ -22882,7 +23206,7 @@
                     <pic:cNvPicPr/>
                   </pic:nvPicPr>
                   <pic:blipFill>
-                    <a:blip r:embed="rId114"/>
+                    <a:blip r:embed="rId124"/>
                     <a:stretch>
                       <a:fillRect/>
                     </a:stretch>
@@ -22913,11 +23237,11 @@
       <w:pPr>
         <w:pStyle w:val="Heading1"/>
       </w:pPr>
-      <w:bookmarkStart w:id="122" w:name="_Toc57875382"/>
+      <w:bookmarkStart w:id="123" w:name="_Toc57875382"/>
       <w:r>
         <w:t>Exit Criteria</w:t>
       </w:r>
-      <w:bookmarkEnd w:id="122"/>
+      <w:bookmarkEnd w:id="123"/>
     </w:p>
     <w:p>
       <w:r>
@@ -22991,7 +23315,6 @@
           <w:id w:val="-673569472"/>
           <w:citation/>
         </w:sdtPr>
-        <w:sdtEndPr/>
         <w:sdtContent>
           <w:r>
             <w:rPr>
@@ -23034,16 +23357,14 @@
           <w:lang w:val="en-AU"/>
         </w:rPr>
       </w:pPr>
-      <w:bookmarkStart w:id="123" w:name="_Toc57875383"/>
-      <w:bookmarkStart w:id="124" w:name="_GoBack"/>
+      <w:bookmarkStart w:id="124" w:name="_Toc57875383"/>
+      <w:r>
+        <w:rPr>
+          <w:lang w:val="en-AU"/>
+        </w:rPr>
+        <w:t>Conclusion</w:t>
+      </w:r>
       <w:bookmarkEnd w:id="124"/>
-      <w:r>
-        <w:rPr>
-          <w:lang w:val="en-AU"/>
-        </w:rPr>
-        <w:t>Conclusion</w:t>
-      </w:r>
-      <w:bookmarkEnd w:id="123"/>
     </w:p>
     <w:p>
       <w:pPr>
@@ -23071,7 +23392,7 @@
           <w:lang w:val="en-AU"/>
         </w:rPr>
         <w:sectPr>
-          <w:headerReference w:type="default" r:id="rId115"/>
+          <w:headerReference w:type="default" r:id="rId125"/>
           <w:pgSz w:w="12240" w:h="15840"/>
           <w:pgMar w:top="1728" w:right="1800" w:bottom="1440" w:left="1800" w:header="720" w:footer="720" w:gutter="0"/>
           <w:cols w:space="720"/>
@@ -23251,8 +23572,8 @@
           <w:lang w:val="en-AU"/>
         </w:rPr>
         <w:sectPr>
-          <w:headerReference w:type="default" r:id="rId116"/>
-          <w:headerReference w:type="first" r:id="rId117"/>
+          <w:headerReference w:type="default" r:id="rId126"/>
+          <w:headerReference w:type="first" r:id="rId127"/>
           <w:pgSz w:w="12240" w:h="15840"/>
           <w:pgMar w:top="1728" w:right="1800" w:bottom="1440" w:left="1800" w:header="720" w:footer="720" w:gutter="0"/>
           <w:cols w:space="720"/>
@@ -24296,8 +24617,8 @@
           <w:lang w:val="en-AU"/>
         </w:rPr>
         <w:sectPr>
-          <w:headerReference w:type="default" r:id="rId118"/>
-          <w:headerReference w:type="first" r:id="rId119"/>
+          <w:headerReference w:type="default" r:id="rId128"/>
+          <w:headerReference w:type="first" r:id="rId129"/>
           <w:pgSz w:w="12240" w:h="15840"/>
           <w:pgMar w:top="1728" w:right="1800" w:bottom="1440" w:left="1800" w:header="720" w:footer="720" w:gutter="0"/>
           <w:cols w:space="720"/>
@@ -24379,7 +24700,7 @@
         </w:rPr>
         <w:t xml:space="preserve">Below is the snapshot for of our GitHub repository. Click </w:t>
       </w:r>
-      <w:hyperlink r:id="rId120" w:history="1">
+      <w:hyperlink r:id="rId130" w:history="1">
         <w:r>
           <w:rPr>
             <w:rStyle w:val="Hyperlink"/>
@@ -24421,7 +24742,7 @@
                     <pic:cNvPicPr/>
                   </pic:nvPicPr>
                   <pic:blipFill>
-                    <a:blip r:embed="rId121" cstate="print">
+                    <a:blip r:embed="rId131" cstate="print">
                       <a:extLst>
                         <a:ext uri="{28A0092B-C50C-407E-A947-70E740481C1C}">
                           <a14:useLocalDpi xmlns:a14="http://schemas.microsoft.com/office/drawing/2010/main" val="0"/>
@@ -24474,7 +24795,7 @@
                     <pic:cNvPicPr/>
                   </pic:nvPicPr>
                   <pic:blipFill>
-                    <a:blip r:embed="rId122" cstate="print">
+                    <a:blip r:embed="rId132" cstate="print">
                       <a:extLst>
                         <a:ext uri="{28A0092B-C50C-407E-A947-70E740481C1C}">
                           <a14:useLocalDpi xmlns:a14="http://schemas.microsoft.com/office/drawing/2010/main" val="0"/>
@@ -24786,7 +25107,7 @@
                     <pic:cNvPicPr/>
                   </pic:nvPicPr>
                   <pic:blipFill>
-                    <a:blip r:embed="rId123">
+                    <a:blip r:embed="rId133">
                       <a:extLst>
                         <a:ext uri="{28A0092B-C50C-407E-A947-70E740481C1C}">
                           <a14:useLocalDpi xmlns:a14="http://schemas.microsoft.com/office/drawing/2010/main" val="0"/>
@@ -24847,7 +25168,7 @@
                     <pic:cNvPicPr/>
                   </pic:nvPicPr>
                   <pic:blipFill>
-                    <a:blip r:embed="rId124">
+                    <a:blip r:embed="rId134">
                       <a:extLst>
                         <a:ext uri="{28A0092B-C50C-407E-A947-70E740481C1C}">
                           <a14:useLocalDpi xmlns:a14="http://schemas.microsoft.com/office/drawing/2010/main" val="0"/>
@@ -24907,7 +25228,7 @@
                     <pic:cNvPicPr/>
                   </pic:nvPicPr>
                   <pic:blipFill>
-                    <a:blip r:embed="rId125">
+                    <a:blip r:embed="rId135">
                       <a:extLst>
                         <a:ext uri="{28A0092B-C50C-407E-A947-70E740481C1C}">
                           <a14:useLocalDpi xmlns:a14="http://schemas.microsoft.com/office/drawing/2010/main" val="0"/>
@@ -24973,7 +25294,7 @@
                     <pic:cNvPicPr/>
                   </pic:nvPicPr>
                   <pic:blipFill>
-                    <a:blip r:embed="rId126">
+                    <a:blip r:embed="rId136">
                       <a:extLst>
                         <a:ext uri="{28A0092B-C50C-407E-A947-70E740481C1C}">
                           <a14:useLocalDpi xmlns:a14="http://schemas.microsoft.com/office/drawing/2010/main" val="0"/>
@@ -25033,7 +25354,7 @@
                     <pic:cNvPicPr/>
                   </pic:nvPicPr>
                   <pic:blipFill>
-                    <a:blip r:embed="rId127">
+                    <a:blip r:embed="rId137">
                       <a:extLst>
                         <a:ext uri="{28A0092B-C50C-407E-A947-70E740481C1C}">
                           <a14:useLocalDpi xmlns:a14="http://schemas.microsoft.com/office/drawing/2010/main" val="0"/>
@@ -25097,7 +25418,7 @@
                     <pic:cNvPicPr/>
                   </pic:nvPicPr>
                   <pic:blipFill>
-                    <a:blip r:embed="rId128">
+                    <a:blip r:embed="rId138">
                       <a:extLst>
                         <a:ext uri="{28A0092B-C50C-407E-A947-70E740481C1C}">
                           <a14:useLocalDpi xmlns:a14="http://schemas.microsoft.com/office/drawing/2010/main" val="0"/>
@@ -25137,8 +25458,8 @@
           <w:lang w:val="en-AU"/>
         </w:rPr>
         <w:sectPr>
-          <w:headerReference w:type="default" r:id="rId129"/>
-          <w:headerReference w:type="first" r:id="rId130"/>
+          <w:headerReference w:type="default" r:id="rId139"/>
+          <w:headerReference w:type="first" r:id="rId140"/>
           <w:pgSz w:w="12240" w:h="15840"/>
           <w:pgMar w:top="1728" w:right="1800" w:bottom="1440" w:left="1800" w:header="720" w:footer="720" w:gutter="0"/>
           <w:cols w:space="720"/>
@@ -25240,7 +25561,7 @@
                     <pic:cNvPicPr/>
                   </pic:nvPicPr>
                   <pic:blipFill>
-                    <a:blip r:embed="rId131" cstate="print">
+                    <a:blip r:embed="rId141" cstate="print">
                       <a:extLst>
                         <a:ext uri="{28A0092B-C50C-407E-A947-70E740481C1C}">
                           <a14:useLocalDpi xmlns:a14="http://schemas.microsoft.com/office/drawing/2010/main" val="0"/>
@@ -25280,7 +25601,7 @@
           <w:lang w:val="en-AU"/>
         </w:rPr>
         <w:sectPr>
-          <w:headerReference w:type="default" r:id="rId132"/>
+          <w:headerReference w:type="default" r:id="rId142"/>
           <w:pgSz w:w="12240" w:h="15840"/>
           <w:pgMar w:top="1728" w:right="1800" w:bottom="1440" w:left="1800" w:header="720" w:footer="720" w:gutter="0"/>
           <w:cols w:space="720"/>
@@ -25367,7 +25688,7 @@
         <w:bCs/>
         <w:noProof/>
       </w:rPr>
-      <w:t>79</w:t>
+      <w:t>53</w:t>
     </w:r>
     <w:r>
       <w:rPr>
@@ -25403,7 +25724,6 @@
         <w:showingPlcHdr/>
         <w15:appearance w15:val="hidden"/>
       </w:sdtPr>
-      <w:sdtEndPr/>
       <w:sdtContent>
         <w:r>
           <w:t>[Type here]</w:t>
@@ -25451,7 +25771,7 @@
         <w:bCs/>
         <w:noProof/>
       </w:rPr>
-      <w:t>74</w:t>
+      <w:t>57</w:t>
     </w:r>
     <w:r>
       <w:rPr>
@@ -33937,6 +34257,7 @@
     <w:rsid w:val="00036A52"/>
     <w:rsid w:val="001346DA"/>
     <w:rsid w:val="00154EB6"/>
+    <w:rsid w:val="002D0C52"/>
     <w:rsid w:val="003B4890"/>
     <w:rsid w:val="004024BF"/>
     <w:rsid w:val="00594970"/>
@@ -34733,7 +35054,7 @@
 </file>
 
 <file path=customXml/itemProps1.xml><?xml version="1.0" encoding="utf-8"?>
-<ds:datastoreItem xmlns:ds="http://schemas.openxmlformats.org/officeDocument/2006/customXml" ds:itemID="{833E2F31-3AA8-4BD7-98F3-9E3AB2F1A869}">
+<ds:datastoreItem xmlns:ds="http://schemas.openxmlformats.org/officeDocument/2006/customXml" ds:itemID="{1FF79646-714B-407F-98BF-9D231FF21AAC}">
   <ds:schemaRefs>
     <ds:schemaRef ds:uri="http://schemas.openxmlformats.org/officeDocument/2006/bibliography"/>
   </ds:schemaRefs>

</xml_diff>

<commit_message>
Updated Software testing Plan
Screenshots and info to previous test plans.
</commit_message>
<xml_diff>
--- a/Project Handover/Master Document.docx
+++ b/Project Handover/Master Document.docx
@@ -11757,6 +11757,7 @@
           <w:id w:val="-1712180304"/>
           <w:citation/>
         </w:sdtPr>
+        <w:sdtEndPr/>
         <w:sdtContent>
           <w:r>
             <w:rPr>
@@ -15106,6 +15107,7 @@
               <w14:uncheckedState w14:val="2610" w14:font="MS Gothic"/>
             </w14:checkbox>
           </w:sdtPr>
+          <w:sdtEndPr/>
           <w:sdtContent>
             <w:tc>
               <w:tcPr>
@@ -15162,6 +15164,7 @@
               <w14:uncheckedState w14:val="2610" w14:font="MS Gothic"/>
             </w14:checkbox>
           </w:sdtPr>
+          <w:sdtEndPr/>
           <w:sdtContent>
             <w:tc>
               <w:tcPr>
@@ -15221,6 +15224,7 @@
               <w14:uncheckedState w14:val="2610" w14:font="MS Gothic"/>
             </w14:checkbox>
           </w:sdtPr>
+          <w:sdtEndPr/>
           <w:sdtContent>
             <w:tc>
               <w:tcPr>
@@ -15277,6 +15281,7 @@
               <w14:uncheckedState w14:val="2610" w14:font="MS Gothic"/>
             </w14:checkbox>
           </w:sdtPr>
+          <w:sdtEndPr/>
           <w:sdtContent>
             <w:tc>
               <w:tcPr>
@@ -15336,6 +15341,7 @@
               <w14:uncheckedState w14:val="2610" w14:font="MS Gothic"/>
             </w14:checkbox>
           </w:sdtPr>
+          <w:sdtEndPr/>
           <w:sdtContent>
             <w:tc>
               <w:tcPr>
@@ -15400,6 +15406,7 @@
               <w14:uncheckedState w14:val="2610" w14:font="MS Gothic"/>
             </w14:checkbox>
           </w:sdtPr>
+          <w:sdtEndPr/>
           <w:sdtContent>
             <w:tc>
               <w:tcPr>
@@ -15467,6 +15474,7 @@
               <w14:uncheckedState w14:val="2610" w14:font="MS Gothic"/>
             </w14:checkbox>
           </w:sdtPr>
+          <w:sdtEndPr/>
           <w:sdtContent>
             <w:tc>
               <w:tcPr>
@@ -15531,6 +15539,7 @@
               <w14:uncheckedState w14:val="2610" w14:font="MS Gothic"/>
             </w14:checkbox>
           </w:sdtPr>
+          <w:sdtEndPr/>
           <w:sdtContent>
             <w:tc>
               <w:tcPr>
@@ -15598,6 +15607,7 @@
               <w14:uncheckedState w14:val="2610" w14:font="MS Gothic"/>
             </w14:checkbox>
           </w:sdtPr>
+          <w:sdtEndPr/>
           <w:sdtContent>
             <w:tc>
               <w:tcPr>
@@ -15662,6 +15672,7 @@
               <w14:uncheckedState w14:val="2610" w14:font="MS Gothic"/>
             </w14:checkbox>
           </w:sdtPr>
+          <w:sdtEndPr/>
           <w:sdtContent>
             <w:tc>
               <w:tcPr>
@@ -15729,6 +15740,7 @@
               <w14:uncheckedState w14:val="2610" w14:font="MS Gothic"/>
             </w14:checkbox>
           </w:sdtPr>
+          <w:sdtEndPr/>
           <w:sdtContent>
             <w:tc>
               <w:tcPr>
@@ -15793,6 +15805,7 @@
               <w14:uncheckedState w14:val="2610" w14:font="MS Gothic"/>
             </w14:checkbox>
           </w:sdtPr>
+          <w:sdtEndPr/>
           <w:sdtContent>
             <w:tc>
               <w:tcPr>
@@ -15860,6 +15873,7 @@
               <w14:uncheckedState w14:val="2610" w14:font="MS Gothic"/>
             </w14:checkbox>
           </w:sdtPr>
+          <w:sdtEndPr/>
           <w:sdtContent>
             <w:tc>
               <w:tcPr>
@@ -15996,6 +16010,7 @@
           <w:id w:val="-432827443"/>
           <w:citation/>
         </w:sdtPr>
+        <w:sdtEndPr/>
         <w:sdtContent>
           <w:r>
             <w:rPr>
@@ -18643,6 +18658,9 @@
         </w:rPr>
       </w:pPr>
       <w:r>
+        <w:rPr>
+          <w:noProof/>
+        </w:rPr>
         <w:drawing>
           <wp:inline distT="0" distB="0" distL="0" distR="0" wp14:anchorId="63667D01" wp14:editId="7AD06692">
             <wp:extent cx="2678237" cy="1466850"/>
@@ -18686,6 +18704,9 @@
         <w:t xml:space="preserve"> </w:t>
       </w:r>
       <w:r>
+        <w:rPr>
+          <w:noProof/>
+        </w:rPr>
         <w:drawing>
           <wp:inline distT="0" distB="0" distL="0" distR="0" wp14:anchorId="70ABE53F" wp14:editId="0BA35B80">
             <wp:extent cx="2667000" cy="1465204"/>
@@ -18730,6 +18751,9 @@
     </w:p>
     <w:p>
       <w:r>
+        <w:rPr>
+          <w:noProof/>
+        </w:rPr>
         <w:drawing>
           <wp:inline distT="0" distB="0" distL="0" distR="0" wp14:anchorId="507AD84C" wp14:editId="68F375AE">
             <wp:extent cx="2600325" cy="1589086"/>
@@ -18770,6 +18794,9 @@
         <w:t xml:space="preserve"> </w:t>
       </w:r>
       <w:r>
+        <w:rPr>
+          <w:noProof/>
+        </w:rPr>
         <w:drawing>
           <wp:inline distT="0" distB="0" distL="0" distR="0" wp14:anchorId="59D0AD1C" wp14:editId="13539051">
             <wp:extent cx="2843373" cy="1562100"/>
@@ -18814,6 +18841,9 @@
     </w:p>
     <w:p>
       <w:r>
+        <w:rPr>
+          <w:noProof/>
+        </w:rPr>
         <w:drawing>
           <wp:inline distT="0" distB="0" distL="0" distR="0" wp14:anchorId="62288BB1" wp14:editId="488402A8">
             <wp:extent cx="2743200" cy="892563"/>
@@ -18851,6 +18881,9 @@
         </w:drawing>
       </w:r>
       <w:r>
+        <w:rPr>
+          <w:noProof/>
+        </w:rPr>
         <w:drawing>
           <wp:inline distT="0" distB="0" distL="0" distR="0" wp14:anchorId="213FE30F" wp14:editId="76847442">
             <wp:extent cx="2609850" cy="598437"/>
@@ -19140,8 +19173,6 @@
             <w:r>
               <w:t>Pass</w:t>
             </w:r>
-            <w:bookmarkStart w:id="107" w:name="_GoBack"/>
-            <w:bookmarkEnd w:id="107"/>
           </w:p>
         </w:tc>
       </w:tr>
@@ -19193,7 +19224,7 @@
       </w:pPr>
       <w:r>
         <w:rPr>
-          <w:lang w:val="en-AU"/>
+          <w:noProof/>
         </w:rPr>
         <w:drawing>
           <wp:inline distT="0" distB="0" distL="0" distR="0" wp14:anchorId="7A5C8FE0" wp14:editId="4C088806">
@@ -19253,7 +19284,7 @@
       </w:pPr>
       <w:r>
         <w:rPr>
-          <w:lang w:val="en-AU"/>
+          <w:noProof/>
         </w:rPr>
         <w:drawing>
           <wp:inline distT="0" distB="0" distL="0" distR="0" wp14:anchorId="75D91505" wp14:editId="56164414">
@@ -19300,7 +19331,7 @@
       </w:pPr>
       <w:r>
         <w:rPr>
-          <w:lang w:val="en-AU"/>
+          <w:noProof/>
         </w:rPr>
         <w:drawing>
           <wp:inline distT="0" distB="0" distL="0" distR="0" wp14:anchorId="68AC18ED" wp14:editId="2D4535C8">
@@ -19360,7 +19391,7 @@
       </w:pPr>
       <w:r>
         <w:rPr>
-          <w:lang w:val="en-AU"/>
+          <w:noProof/>
         </w:rPr>
         <w:drawing>
           <wp:inline distT="0" distB="0" distL="0" distR="0" wp14:anchorId="5D93AA75" wp14:editId="25AE68A5">
@@ -19429,7 +19460,7 @@
           <w:lang w:val="en-AU"/>
         </w:rPr>
       </w:pPr>
-      <w:bookmarkStart w:id="108" w:name="_Toc57875367"/>
+      <w:bookmarkStart w:id="107" w:name="_Toc57875367"/>
       <w:r>
         <w:rPr>
           <w:lang w:val="en-AU"/>
@@ -19437,7 +19468,7 @@
         <w:lastRenderedPageBreak/>
         <w:t>Sprint 3</w:t>
       </w:r>
-      <w:bookmarkEnd w:id="108"/>
+      <w:bookmarkEnd w:id="107"/>
     </w:p>
     <w:p>
       <w:pPr>
@@ -19536,7 +19567,7 @@
           <w:lang w:val="en-AU"/>
         </w:rPr>
       </w:pPr>
-      <w:bookmarkStart w:id="109" w:name="_Toc57875368"/>
+      <w:bookmarkStart w:id="108" w:name="_Toc57875368"/>
       <w:r>
         <w:rPr>
           <w:lang w:val="en-AU"/>
@@ -19544,7 +19575,7 @@
         <w:lastRenderedPageBreak/>
         <w:t>Meeting Minutes</w:t>
       </w:r>
-      <w:bookmarkEnd w:id="109"/>
+      <w:bookmarkEnd w:id="108"/>
     </w:p>
     <w:p>
       <w:pPr>
@@ -19782,7 +19813,7 @@
           <w:lang w:val="en-AU"/>
         </w:rPr>
       </w:pPr>
-      <w:bookmarkStart w:id="110" w:name="_Toc57875369"/>
+      <w:bookmarkStart w:id="109" w:name="_Toc57875369"/>
       <w:r>
         <w:rPr>
           <w:lang w:val="en-AU"/>
@@ -19790,44 +19821,44 @@
         <w:lastRenderedPageBreak/>
         <w:t>Meeting Minutes</w:t>
       </w:r>
+      <w:bookmarkEnd w:id="109"/>
+    </w:p>
+    <w:p>
+      <w:pPr>
+        <w:pStyle w:val="Subheading"/>
+        <w:rPr>
+          <w:lang w:val="en-AU"/>
+        </w:rPr>
+      </w:pPr>
+      <w:r>
+        <w:rPr>
+          <w:lang w:val="en-AU"/>
+        </w:rPr>
+        <w:t>Items discussed during team meeting in sprint three</w:t>
+      </w:r>
+    </w:p>
+    <w:p>
+      <w:pPr>
+        <w:rPr>
+          <w:lang w:val="en-AU"/>
+        </w:rPr>
+      </w:pPr>
+    </w:p>
+    <w:p>
+      <w:pPr>
+        <w:pStyle w:val="Heading2"/>
+        <w:rPr>
+          <w:lang w:val="en-AU"/>
+        </w:rPr>
+      </w:pPr>
+      <w:bookmarkStart w:id="110" w:name="_Toc57875370"/>
+      <w:r>
+        <w:rPr>
+          <w:lang w:val="en-AU"/>
+        </w:rPr>
+        <w:t>Agenda Items</w:t>
+      </w:r>
       <w:bookmarkEnd w:id="110"/>
-    </w:p>
-    <w:p>
-      <w:pPr>
-        <w:pStyle w:val="Subheading"/>
-        <w:rPr>
-          <w:lang w:val="en-AU"/>
-        </w:rPr>
-      </w:pPr>
-      <w:r>
-        <w:rPr>
-          <w:lang w:val="en-AU"/>
-        </w:rPr>
-        <w:t>Items discussed during team meeting in sprint three</w:t>
-      </w:r>
-    </w:p>
-    <w:p>
-      <w:pPr>
-        <w:rPr>
-          <w:lang w:val="en-AU"/>
-        </w:rPr>
-      </w:pPr>
-    </w:p>
-    <w:p>
-      <w:pPr>
-        <w:pStyle w:val="Heading2"/>
-        <w:rPr>
-          <w:lang w:val="en-AU"/>
-        </w:rPr>
-      </w:pPr>
-      <w:bookmarkStart w:id="111" w:name="_Toc57875370"/>
-      <w:r>
-        <w:rPr>
-          <w:lang w:val="en-AU"/>
-        </w:rPr>
-        <w:t>Agenda Items</w:t>
-      </w:r>
-      <w:bookmarkEnd w:id="111"/>
     </w:p>
     <w:p>
       <w:pPr>
@@ -20655,12 +20686,12 @@
       <w:pPr>
         <w:pStyle w:val="SectionTitle"/>
       </w:pPr>
-      <w:bookmarkStart w:id="112" w:name="_Toc57875371"/>
+      <w:bookmarkStart w:id="111" w:name="_Toc57875371"/>
       <w:r>
         <w:lastRenderedPageBreak/>
         <w:t>Source Control Snapshot and History</w:t>
       </w:r>
-      <w:bookmarkEnd w:id="112"/>
+      <w:bookmarkEnd w:id="111"/>
     </w:p>
     <w:p>
       <w:pPr>
@@ -20679,12 +20710,12 @@
       <w:pPr>
         <w:pStyle w:val="Heading1"/>
       </w:pPr>
-      <w:bookmarkStart w:id="113" w:name="_Toc57875372"/>
+      <w:bookmarkStart w:id="112" w:name="_Toc57875372"/>
       <w:r>
         <w:lastRenderedPageBreak/>
         <w:t>Source Control Snapshot</w:t>
       </w:r>
-      <w:bookmarkEnd w:id="113"/>
+      <w:bookmarkEnd w:id="112"/>
     </w:p>
     <w:p>
       <w:r>
@@ -20807,12 +20838,12 @@
       <w:pPr>
         <w:pStyle w:val="Heading1"/>
       </w:pPr>
-      <w:bookmarkStart w:id="114" w:name="_Toc57875373"/>
+      <w:bookmarkStart w:id="113" w:name="_Toc57875373"/>
       <w:r>
         <w:lastRenderedPageBreak/>
         <w:t>Source Control History</w:t>
       </w:r>
-      <w:bookmarkEnd w:id="114"/>
+      <w:bookmarkEnd w:id="113"/>
     </w:p>
     <w:tbl>
       <w:tblPr>
@@ -21457,7 +21488,7 @@
           <w:lang w:val="en-AU"/>
         </w:rPr>
       </w:pPr>
-      <w:bookmarkStart w:id="115" w:name="_Toc57875374"/>
+      <w:bookmarkStart w:id="114" w:name="_Toc57875374"/>
       <w:r>
         <w:rPr>
           <w:lang w:val="en-AU"/>
@@ -21465,7 +21496,7 @@
         <w:lastRenderedPageBreak/>
         <w:t>Project Management Plan</w:t>
       </w:r>
-      <w:bookmarkEnd w:id="115"/>
+      <w:bookmarkEnd w:id="114"/>
     </w:p>
     <w:p>
       <w:pPr>
@@ -21511,12 +21542,12 @@
       <w:pPr>
         <w:pStyle w:val="Heading1"/>
       </w:pPr>
-      <w:bookmarkStart w:id="116" w:name="_Toc57875375"/>
+      <w:bookmarkStart w:id="115" w:name="_Toc57875375"/>
       <w:r>
         <w:lastRenderedPageBreak/>
         <w:t>Project Management Plan Snapshot</w:t>
       </w:r>
-      <w:bookmarkEnd w:id="116"/>
+      <w:bookmarkEnd w:id="115"/>
     </w:p>
     <w:p>
       <w:pPr>
@@ -21600,7 +21631,7 @@
           <w:lang w:val="en-AU"/>
         </w:rPr>
       </w:pPr>
-      <w:bookmarkStart w:id="117" w:name="_Toc57875376"/>
+      <w:bookmarkStart w:id="116" w:name="_Toc57875376"/>
       <w:r>
         <w:rPr>
           <w:lang w:val="en-AU"/>
@@ -21608,7 +21639,7 @@
         <w:lastRenderedPageBreak/>
         <w:t>Optimisation Report</w:t>
       </w:r>
-      <w:bookmarkEnd w:id="117"/>
+      <w:bookmarkEnd w:id="116"/>
     </w:p>
     <w:p>
       <w:pPr>
@@ -21630,7 +21661,7 @@
           <w:lang w:val="en-AU"/>
         </w:rPr>
       </w:pPr>
-      <w:bookmarkStart w:id="118" w:name="_Toc57875377"/>
+      <w:bookmarkStart w:id="117" w:name="_Toc57875377"/>
       <w:r>
         <w:rPr>
           <w:lang w:val="en-AU"/>
@@ -21644,7 +21675,7 @@
         </w:rPr>
         <w:t>Optimisation</w:t>
       </w:r>
-      <w:bookmarkEnd w:id="118"/>
+      <w:bookmarkEnd w:id="117"/>
     </w:p>
     <w:p>
       <w:pPr>
@@ -21859,14 +21890,14 @@
           <w:lang w:val="en-AU"/>
         </w:rPr>
       </w:pPr>
-      <w:bookmarkStart w:id="119" w:name="_Toc57875378"/>
+      <w:bookmarkStart w:id="118" w:name="_Toc57875378"/>
       <w:r>
         <w:rPr>
           <w:lang w:val="en-AU"/>
         </w:rPr>
         <w:t>Client-side and Server-side Optimisation</w:t>
       </w:r>
-      <w:bookmarkEnd w:id="119"/>
+      <w:bookmarkEnd w:id="118"/>
     </w:p>
     <w:p>
       <w:pPr>
@@ -21914,7 +21945,7 @@
           <w:lang w:val="en-AU"/>
         </w:rPr>
       </w:pPr>
-      <w:bookmarkStart w:id="120" w:name="_Toc57875379"/>
+      <w:bookmarkStart w:id="119" w:name="_Toc57875379"/>
       <w:r>
         <w:rPr>
           <w:lang w:val="en-AU"/>
@@ -21934,7 +21965,7 @@
         </w:rPr>
         <w:t>ptimisation</w:t>
       </w:r>
-      <w:bookmarkEnd w:id="120"/>
+      <w:bookmarkEnd w:id="119"/>
     </w:p>
     <w:p>
       <w:pPr>
@@ -22177,7 +22208,7 @@
           <w:lang w:val="en-AU"/>
         </w:rPr>
       </w:pPr>
-      <w:bookmarkStart w:id="121" w:name="_Toc57875380"/>
+      <w:bookmarkStart w:id="120" w:name="_Toc57875380"/>
       <w:r>
         <w:rPr>
           <w:lang w:val="en-AU"/>
@@ -22197,7 +22228,7 @@
         </w:rPr>
         <w:t>Testing Plan</w:t>
       </w:r>
-      <w:bookmarkEnd w:id="121"/>
+      <w:bookmarkEnd w:id="120"/>
     </w:p>
     <w:p>
       <w:pPr>
@@ -22546,12 +22577,12 @@
       <w:pPr>
         <w:pStyle w:val="Heading1"/>
       </w:pPr>
-      <w:bookmarkStart w:id="122" w:name="_Toc57875381"/>
+      <w:bookmarkStart w:id="121" w:name="_Toc57875381"/>
       <w:r>
         <w:lastRenderedPageBreak/>
         <w:t>Updated Test Table</w:t>
       </w:r>
-      <w:bookmarkEnd w:id="122"/>
+      <w:bookmarkEnd w:id="121"/>
     </w:p>
     <w:tbl>
       <w:tblPr>
@@ -22665,7 +22696,7 @@
               <w:rPr>
                 <w:b w:val="0"/>
               </w:rPr>
-              <w:t>11</w:t>
+              <w:t>9</w:t>
             </w:r>
           </w:p>
         </w:tc>
@@ -22754,7 +22785,13 @@
               <w:rPr>
                 <w:b w:val="0"/>
               </w:rPr>
-              <w:t>12</w:t>
+              <w:t>1</w:t>
+            </w:r>
+            <w:r>
+              <w:rPr>
+                <w:b w:val="0"/>
+              </w:rPr>
+              <w:t>0</w:t>
             </w:r>
           </w:p>
         </w:tc>
@@ -22825,7 +22862,7 @@
               <w:rPr>
                 <w:b w:val="0"/>
               </w:rPr>
-              <w:t>13</w:t>
+              <w:t>11</w:t>
             </w:r>
           </w:p>
         </w:tc>
@@ -22895,7 +22932,10 @@
               </w:rPr>
             </w:pPr>
             <w:r>
-              <w:t>14</w:t>
+              <w:t>1</w:t>
+            </w:r>
+            <w:r>
+              <w:t>2</w:t>
             </w:r>
           </w:p>
         </w:tc>
@@ -22960,7 +23000,10 @@
     </w:p>
     <w:p>
       <w:r>
-        <w:t>11.a/b</w:t>
+        <w:t>9</w:t>
+      </w:r>
+      <w:r>
+        <w:t>.a/b</w:t>
       </w:r>
     </w:p>
     <w:p>
@@ -23053,7 +23096,10 @@
     <w:p>
       <w:r>
         <w:lastRenderedPageBreak/>
-        <w:t>12/13.</w:t>
+        <w:t>10/11</w:t>
+      </w:r>
+      <w:r>
+        <w:t>.</w:t>
       </w:r>
     </w:p>
     <w:p>
@@ -23142,7 +23188,12 @@
     </w:p>
     <w:p>
       <w:r>
-        <w:t>14.a/b</w:t>
+        <w:t>12</w:t>
+      </w:r>
+      <w:bookmarkStart w:id="122" w:name="_GoBack"/>
+      <w:bookmarkEnd w:id="122"/>
+      <w:r>
+        <w:t>.a/b</w:t>
       </w:r>
     </w:p>
     <w:p>
@@ -23315,6 +23366,7 @@
           <w:id w:val="-673569472"/>
           <w:citation/>
         </w:sdtPr>
+        <w:sdtEndPr/>
         <w:sdtContent>
           <w:r>
             <w:rPr>
@@ -25688,7 +25740,7 @@
         <w:bCs/>
         <w:noProof/>
       </w:rPr>
-      <w:t>53</w:t>
+      <w:t>70</w:t>
     </w:r>
     <w:r>
       <w:rPr>
@@ -25724,6 +25776,7 @@
         <w:showingPlcHdr/>
         <w15:appearance w15:val="hidden"/>
       </w:sdtPr>
+      <w:sdtEndPr/>
       <w:sdtContent>
         <w:r>
           <w:t>[Type here]</w:t>
@@ -25771,7 +25824,7 @@
         <w:bCs/>
         <w:noProof/>
       </w:rPr>
-      <w:t>57</w:t>
+      <w:t>81</w:t>
     </w:r>
     <w:r>
       <w:rPr>
@@ -34170,7 +34223,7 @@
     <w:sig w:usb0="A00002EF" w:usb1="4000204B" w:usb2="00000000" w:usb3="00000000" w:csb0="0000019F" w:csb1="00000000"/>
   </w:font>
   <w:font w:name="STXinwei">
-    <w:altName w:val="Microsoft YaHei"/>
+    <w:altName w:val="华文新魏"/>
     <w:panose1 w:val="00000000000000000000"/>
     <w:charset w:val="86"/>
     <w:family w:val="roman"/>
@@ -34267,6 +34320,7 @@
     <w:rsid w:val="00CD4A62"/>
     <w:rsid w:val="00D4675D"/>
     <w:rsid w:val="00DC76E9"/>
+    <w:rsid w:val="00E732D6"/>
   </w:rsids>
   <m:mathPr>
     <m:mathFont m:val="Cambria Math"/>
@@ -35054,7 +35108,7 @@
 </file>
 
 <file path=customXml/itemProps1.xml><?xml version="1.0" encoding="utf-8"?>
-<ds:datastoreItem xmlns:ds="http://schemas.openxmlformats.org/officeDocument/2006/customXml" ds:itemID="{1FF79646-714B-407F-98BF-9D231FF21AAC}">
+<ds:datastoreItem xmlns:ds="http://schemas.openxmlformats.org/officeDocument/2006/customXml" ds:itemID="{FB8DC17F-AF5F-42F4-998C-ABC50253AF07}">
   <ds:schemaRefs>
     <ds:schemaRef ds:uri="http://schemas.openxmlformats.org/officeDocument/2006/bibliography"/>
   </ds:schemaRefs>

</xml_diff>